<commit_message>
updated commit, may 31, 2024
</commit_message>
<xml_diff>
--- a/docs/qmd/projects/msu/wss/convert/JacksonStrand_Paper 1.docx
+++ b/docs/qmd/projects/msu/wss/convert/JacksonStrand_Paper 1.docx
@@ -7,7 +7,7 @@
         <w:pStyle w:val="Title"/>
       </w:pPr>
       <w:r>
-        <w:t xml:space="preserve">Ecological</w:t>
+        <w:t xml:space="preserve">Agroecological</w:t>
       </w:r>
       <w:r>
         <w:t xml:space="preserve"> </w:t>
@@ -157,6 +157,14 @@
       </w:pPr>
       <w:r>
         <w:t xml:space="preserve">Abstract</w:t>
+      </w:r>
+    </w:p>
+    <w:p>
+      <w:pPr>
+        <w:pStyle w:val="FirstParagraph"/>
+      </w:pPr>
+      <w:r>
+        <w:t xml:space="preserve">Wheat stem sawfly, Cephus cinctus Norton (WSS), causes significant damage in cereal crops throughout the Northern Great Plains of North America. Bracon cephi and Bracon lissogaster are native WSS parasitoids important in managing WSS outbreaks and damage. Smooth Brome (Bromus inermis) grass has been found to be an effective parasitoid sink, and potential trap crop, when grown in areas surrounding wheat fields in Montana. As climate changes continue to alter central and northern Montana, WSS will continue to cause immense damage to dry-land cereal crop yields. My study observes the utilization of smooth brome in providing year-over-year host refuge for Bracon spp. We measured the WSS larval survival rate within controlled smooth brome plots, observing a maximum end-of-year survival of 5.7%. We also collected stems from central and northern Montana where we measured the WSS infestation and parasitoid prevalence within cultivated wheat and adjacent smooth brome. Montana fields sites showed similar high year-end WSS larval mortality while showcasing high levels of parasitism. This research underlines the importance of providing a sustainable ecological buffer for WSS parasitoids as climate conditions continue to change.</w:t>
       </w:r>
     </w:p>
     <w:bookmarkEnd w:id="20"/>
@@ -202,7 +210,7 @@
         <w:pStyle w:val="BodyText"/>
       </w:pPr>
       <w:r>
-        <w:t xml:space="preserve">Numerous polyphagous insect herbivores and their natural enemies rely on a variety of resources found across diverse habitat types within their environment. Depending upon the quality of the resource, different habitat types can serve as sources for increased pest or natural enemy populations. Similarly, habitat types can serve as sinks for decreased populations</w:t>
+        <w:t xml:space="preserve">Numerous polyphagous insect herbivores and their natural enemies rely on a variety of resources found across diverse habitat types within their environment. Depending upon the quality of the resource, different habitat types can serve as sources for increased pest or natural enemy populations. Similarly, these habitat types can serve as sinks that decrease populations</w:t>
       </w:r>
       <w:r>
         <w:t xml:space="preserve"> </w:t>
@@ -222,17 +230,23 @@
         <w:t xml:space="preserve">)</w:t>
       </w:r>
       <w:r>
-        <w:t xml:space="preserve">. Altering the presence of these resources can have impacts on pest or natural enemy populations and can alter the ecology between the examined species. For example, diversifying the edge cropping of organic Kale (</w:t>
-      </w:r>
-      <w:r>
-        <w:rPr>
-          <w:iCs/>
-          <w:i/>
-        </w:rPr>
-        <w:t xml:space="preserve">Brassica oleracea</w:t>
-      </w:r>
-      <w:r>
-        <w:t xml:space="preserve">) using fava beans, fennel, and marigolds results in a diversity in beneficial arthropod communities that help reduce phytophagous herbivory</w:t>
+        <w:t xml:space="preserve">. Altering the presence of these resources can have impacts on pest or natural enemy populations and can alter the ecology between the examined species. For example, diversifying the edge cropping of organic</w:t>
+      </w:r>
+      <w:r>
+        <w:t xml:space="preserve"> </w:t>
+      </w:r>
+      <w:r>
+        <w:rPr>
+          <w:iCs/>
+          <w:i/>
+        </w:rPr>
+        <w:t xml:space="preserve">Brassica</w:t>
+      </w:r>
+      <w:r>
+        <w:t xml:space="preserve"> </w:t>
+      </w:r>
+      <w:r>
+        <w:t xml:space="preserve">using fava beans, fennel, and marigolds results in a diversity in beneficial arthropod communities that help reduce phytophagous herbivory</w:t>
       </w:r>
       <w:r>
         <w:t xml:space="preserve"> </w:t>
@@ -337,7 +351,7 @@
           <w:rPr>
             <w:rStyle w:val="Hyperlink"/>
           </w:rPr>
-          <w:t xml:space="preserve">W. L. Morrill and Kushnak 1996</w:t>
+          <w:t xml:space="preserve">Morrill and Kushnak 1996</w:t>
         </w:r>
       </w:hyperlink>
       <w:r>
@@ -444,11 +458,11 @@
           <w:rPr>
             <w:rStyle w:val="Hyperlink"/>
           </w:rPr>
-          <w:t xml:space="preserve">Davis, Benton, and Somsen 1955</w:t>
-        </w:r>
-      </w:hyperlink>
-      <w:r>
-        <w:t xml:space="preserve">;</w:t>
+          <w:t xml:space="preserve">Davis et al. 1955</w:t>
+        </w:r>
+      </w:hyperlink>
+      <w:r>
+        <w:t xml:space="preserve">,</w:t>
       </w:r>
       <w:r>
         <w:t xml:space="preserve"> </w:t>
@@ -458,7 +472,7 @@
           <w:rPr>
             <w:rStyle w:val="Hyperlink"/>
           </w:rPr>
-          <w:t xml:space="preserve">Wendell L. Morrill, Kushnak, and Gabor 1998</w:t>
+          <w:t xml:space="preserve">Morrill et al. 1998</w:t>
         </w:r>
       </w:hyperlink>
       <w:r>
@@ -514,7 +528,7 @@
         </w:r>
       </w:hyperlink>
       <w:r>
-        <w:t xml:space="preserve">;</w:t>
+        <w:t xml:space="preserve">,</w:t>
       </w:r>
       <w:r>
         <w:t xml:space="preserve"> </w:t>
@@ -524,14 +538,14 @@
           <w:rPr>
             <w:rStyle w:val="Hyperlink"/>
           </w:rPr>
-          <w:t xml:space="preserve">Wendell L. Morrill, Kushnak, and Gabor 1998</w:t>
+          <w:t xml:space="preserve">Morrill et al. 1998</w:t>
         </w:r>
       </w:hyperlink>
       <w:r>
         <w:t xml:space="preserve">)</w:t>
       </w:r>
       <w:r>
-        <w:t xml:space="preserve">. These two host-specific ectoparasitoids are native to North America. Both parasitoids are bivoltine, with the first generation present in Montana from late June to late July, while the second generation is active in August and September</w:t>
+        <w:t xml:space="preserve">. These two host-specific ectoparasitoids are native to North America. Both parasitoids are bivoltine, with the first generation present in Montana from late-June to late-July, while the second generation is active from mid-July to September</w:t>
       </w:r>
       <w:r>
         <w:t xml:space="preserve"> </w:t>
@@ -599,7 +613,7 @@
         <w:t xml:space="preserve"> </w:t>
       </w:r>
       <w:r>
-        <w:t xml:space="preserve">larvae within the host stem, paralyze the host larvae, and depositing 1 (</w:t>
+        <w:t xml:space="preserve">larvae within the host stem, paralyze the host larvae, and depositing one (</w:t>
       </w:r>
       <w:r>
         <w:rPr>
@@ -719,11 +733,11 @@
           <w:rPr>
             <w:rStyle w:val="Hyperlink"/>
           </w:rPr>
-          <w:t xml:space="preserve">Buteler, Weaver, and Miller 2008</w:t>
-        </w:r>
-      </w:hyperlink>
-      <w:r>
-        <w:t xml:space="preserve">;</w:t>
+          <w:t xml:space="preserve">Buteler et al. 2008</w:t>
+        </w:r>
+      </w:hyperlink>
+      <w:r>
+        <w:t xml:space="preserve">,</w:t>
       </w:r>
       <w:r>
         <w:t xml:space="preserve"> </w:t>
@@ -733,7 +747,7 @@
           <w:rPr>
             <w:rStyle w:val="Hyperlink"/>
           </w:rPr>
-          <w:t xml:space="preserve">Tatyana A. Rand, Richmond, and Dougherty 2020</w:t>
+          <w:t xml:space="preserve">Rand et al. 2020</w:t>
         </w:r>
       </w:hyperlink>
       <w:r>
@@ -779,6 +793,9 @@
         <w:t xml:space="preserve">)</w:t>
       </w:r>
       <w:r>
+        <w:t xml:space="preserve"> </w:t>
+      </w:r>
+      <w:r>
         <w:t xml:space="preserve">(</w:t>
       </w:r>
       <w:hyperlink w:anchor="ref-Wallace1966">
@@ -790,7 +807,7 @@
         </w:r>
       </w:hyperlink>
       <w:r>
-        <w:t xml:space="preserve">;</w:t>
+        <w:t xml:space="preserve">,</w:t>
       </w:r>
       <w:r>
         <w:t xml:space="preserve"> </w:t>
@@ -824,7 +841,7 @@
         </w:r>
       </w:hyperlink>
       <w:r>
-        <w:t xml:space="preserve">;</w:t>
+        <w:t xml:space="preserve">,</w:t>
       </w:r>
       <w:r>
         <w:t xml:space="preserve"> </w:t>
@@ -849,7 +866,7 @@
         <w:pStyle w:val="BodyText"/>
       </w:pPr>
       <w:r>
-        <w:t xml:space="preserve">Previous research has shown natural non-cultivated grasses such as</w:t>
+        <w:t xml:space="preserve">Recent research has shown natural non-cultivated grasses such as</w:t>
       </w:r>
       <w:r>
         <w:t xml:space="preserve"> </w:t>
@@ -937,7 +954,7 @@
         </w:r>
       </w:hyperlink>
       <w:r>
-        <w:t xml:space="preserve">;</w:t>
+        <w:t xml:space="preserve">,</w:t>
       </w:r>
       <w:r>
         <w:t xml:space="preserve"> </w:t>
@@ -947,7 +964,7 @@
           <w:rPr>
             <w:rStyle w:val="Hyperlink"/>
           </w:rPr>
-          <w:t xml:space="preserve">Tatyana A. Rand, Kula, and Gaskin 2024</w:t>
+          <w:t xml:space="preserve">Rand et al. 2024</w:t>
         </w:r>
       </w:hyperlink>
       <w:r>
@@ -970,7 +987,7 @@
         <w:t xml:space="preserve"> </w:t>
       </w:r>
       <w:r>
-        <w:t xml:space="preserve">holds the most potential, as it has been shown to be a quality host for</w:t>
+        <w:t xml:space="preserve">holds the most potential, as it has been shown to be a quality initially-accepted host for</w:t>
       </w:r>
       <w:r>
         <w:t xml:space="preserve"> </w:t>
@@ -986,7 +1003,7 @@
         <w:t xml:space="preserve"> </w:t>
       </w:r>
       <w:r>
-        <w:t xml:space="preserve">while also leading to high larval mortality</w:t>
+        <w:t xml:space="preserve">oviposition while also leading to high larval mortality later on</w:t>
       </w:r>
       <w:r>
         <w:t xml:space="preserve"> </w:t>
@@ -1022,7 +1039,7 @@
         <w:t xml:space="preserve"> </w:t>
       </w:r>
       <w:r>
-        <w:t xml:space="preserve">at multiple time points throughout the growing season. Quantificative assessment of potential</w:t>
+        <w:t xml:space="preserve">at multiple time points throughout the growing season. Quantitative assessment of potential</w:t>
       </w:r>
       <w:r>
         <w:t xml:space="preserve"> </w:t>
@@ -1056,7 +1073,7 @@
         <w:t xml:space="preserve"> </w:t>
       </w:r>
       <w:r>
-        <w:t xml:space="preserve">along roadways and within coulles.</w:t>
+        <w:t xml:space="preserve">along roadways and within coulees.</w:t>
       </w:r>
     </w:p>
     <w:p>
@@ -1089,8 +1106,10 @@
         <w:r>
           <w:rPr>
             <w:rStyle w:val="Hyperlink"/>
-          </w:rPr>
-          <w:t xml:space="preserve">Salesman and Jessica 2011</w:t>
+            <w:bCs/>
+            <w:b/>
+          </w:rPr>
+          <w:t xml:space="preserve">Salesman2011?</w:t>
         </w:r>
       </w:hyperlink>
       <w:r>
@@ -1146,7 +1165,7 @@
         <w:t xml:space="preserve"> </w:t>
       </w:r>
       <w:r>
-        <w:t xml:space="preserve">is categorized as invasive</w:t>
+        <w:t xml:space="preserve">is categorized as invasive in some habitats</w:t>
       </w:r>
       <w:r>
         <w:t xml:space="preserve"> </w:t>
@@ -1163,7 +1182,7 @@
         </w:r>
       </w:hyperlink>
       <w:r>
-        <w:t xml:space="preserve">;</w:t>
+        <w:t xml:space="preserve">,</w:t>
       </w:r>
       <w:r>
         <w:t xml:space="preserve"> </w:t>
@@ -1177,7 +1196,7 @@
         </w:r>
       </w:hyperlink>
       <w:r>
-        <w:t xml:space="preserve">;</w:t>
+        <w:t xml:space="preserve">,</w:t>
       </w:r>
       <w:r>
         <w:t xml:space="preserve"> </w:t>
@@ -1187,7 +1206,7 @@
           <w:rPr>
             <w:rStyle w:val="Hyperlink"/>
           </w:rPr>
-          <w:t xml:space="preserve">Dillemuth, Rietschier, and Cronin 2008</w:t>
+          <w:t xml:space="preserve">Dillemuth et al. 2008</w:t>
         </w:r>
       </w:hyperlink>
       <w:r>
@@ -1210,7 +1229,7 @@
         <w:t xml:space="preserve"> </w:t>
       </w:r>
       <w:r>
-        <w:t xml:space="preserve">still holds immense ecological value in its late senescence and WSS antibiosis properties</w:t>
+        <w:t xml:space="preserve">still holds considerable ecological value in its late senescence and WSS antibiosis properties</w:t>
       </w:r>
       <w:r>
         <w:t xml:space="preserve"> </w:t>
@@ -1223,11 +1242,11 @@
           <w:rPr>
             <w:rStyle w:val="Hyperlink"/>
           </w:rPr>
-          <w:t xml:space="preserve">Otfinowski, Kenkel, and Catling 2006</w:t>
-        </w:r>
-      </w:hyperlink>
-      <w:r>
-        <w:t xml:space="preserve">;</w:t>
+          <w:t xml:space="preserve">Otfinowski et al. 2006</w:t>
+        </w:r>
+      </w:hyperlink>
+      <w:r>
+        <w:t xml:space="preserve">,</w:t>
       </w:r>
       <w:r>
         <w:t xml:space="preserve"> </w:t>
@@ -1237,7 +1256,7 @@
           <w:rPr>
             <w:rStyle w:val="Hyperlink"/>
           </w:rPr>
-          <w:t xml:space="preserve">Tatyana A. Rand, Kula, and Gaskin 2024</w:t>
+          <w:t xml:space="preserve">Rand et al. 2024</w:t>
         </w:r>
       </w:hyperlink>
       <w:r>
@@ -1344,7 +1363,7 @@
         <w:t xml:space="preserve">)</w:t>
       </w:r>
       <w:r>
-        <w:t xml:space="preserve">, and Coccinelidae and aphids</w:t>
+        <w:t xml:space="preserve">, and Coccinellidae and aphids</w:t>
       </w:r>
       <w:r>
         <w:t xml:space="preserve"> </w:t>
@@ -1372,7 +1391,7 @@
         <w:pStyle w:val="BodyText"/>
       </w:pPr>
       <w:r>
-        <w:t xml:space="preserve">We examined historical weather data from our field sites in central and northern Montana. We used this data to understand how changes in global climate trends may be impacting</w:t>
+        <w:t xml:space="preserve">We examined historical weather data from two field sites in central and northern Montana. We used this data to understand how changes in global climate trends may be impacting</w:t>
       </w:r>
       <w:r>
         <w:t xml:space="preserve"> </w:t>
@@ -1444,7 +1463,7 @@
         <w:t xml:space="preserve"> </w:t>
       </w:r>
       <w:r>
-        <w:t xml:space="preserve">and its braconid parsitoids in relation to</w:t>
+        <w:t xml:space="preserve">and its braconid parasitoids in relation to</w:t>
       </w:r>
       <w:r>
         <w:t xml:space="preserve"> </w:t>
@@ -1580,7 +1599,7 @@
         <w:pStyle w:val="BodyText"/>
       </w:pPr>
       <w:r>
-        <w:t xml:space="preserve">Using these studies, we addressed three questions, 1) what is the total cutting, and thus source rate, of</w:t>
+        <w:t xml:space="preserve">Using these studies, we addressed three questions, 1) what is the total cutting heading into overwinter, and thus source rate, of the subsequent</w:t>
       </w:r>
       <w:r>
         <w:t xml:space="preserve"> </w:t>
@@ -1596,7 +1615,7 @@
         <w:t xml:space="preserve"> </w:t>
       </w:r>
       <w:r>
-        <w:t xml:space="preserve">from</w:t>
+        <w:t xml:space="preserve">population from</w:t>
       </w:r>
       <w:r>
         <w:t xml:space="preserve"> </w:t>
@@ -1641,7 +1660,7 @@
         <w:t xml:space="preserve"> </w:t>
       </w:r>
       <w:r>
-        <w:t xml:space="preserve">serve as second generation hosts for</w:t>
+        <w:t xml:space="preserve">serve as critical second generation hosts for</w:t>
       </w:r>
       <w:r>
         <w:t xml:space="preserve"> </w:t>
@@ -1670,7 +1689,7 @@
         <w:t xml:space="preserve">B. lissogaster</w:t>
       </w:r>
       <w:r>
-        <w:t xml:space="preserve">, and 3) how do</w:t>
+        <w:t xml:space="preserve">, and 3) how do annual</w:t>
       </w:r>
       <w:r>
         <w:t xml:space="preserve"> </w:t>
@@ -1935,7 +1954,23 @@
         <w:t xml:space="preserve"> </w:t>
       </w:r>
       <w:r>
-        <w:t xml:space="preserve">were assessed using a 34 x 60 ft plot at the Arthur H. Post Agronomy Farm (43°38’19.39”N, 116°14’28.86”W), an extension research station of Montana State University in Bozeman, MT. The cage structure was built using 1-inch PVC piping with the netting made using 530</w:t>
+        <w:t xml:space="preserve">were assessed using a 34 x 60 ft plot at the Arthur H. Post Agronomy Farm (43°38’19.39”N, 116°14’28.86”W), an extension research station of Montana State University in Bozeman, MT. There is a negligible population of</w:t>
+      </w:r>
+      <w:r>
+        <w:t xml:space="preserve"> </w:t>
+      </w:r>
+      <w:r>
+        <w:rPr>
+          <w:iCs/>
+          <w:i/>
+        </w:rPr>
+        <w:t xml:space="preserve">C. cinctus</w:t>
+      </w:r>
+      <w:r>
+        <w:t xml:space="preserve"> </w:t>
+      </w:r>
+      <w:r>
+        <w:t xml:space="preserve">at this locaiton. The cage structure was built using 1-inch PVC piping with the netting made using 530</w:t>
       </w:r>
       <m:oMath>
         <m:r>
@@ -2290,7 +2325,7 @@
           <w:rPr>
             <w:rStyle w:val="Hyperlink"/>
           </w:rPr>
-          <w:t xml:space="preserve">Bates, Bolker, and Walker 2015</w:t>
+          <w:t xml:space="preserve">Bates et al. 2015</w:t>
         </w:r>
       </w:hyperlink>
       <w:r>
@@ -2300,7 +2335,7 @@
         <w:t xml:space="preserve"> </w:t>
       </w:r>
       <w:r>
-        <w:t xml:space="preserve">to examine the effects of location and year (fixed effects) on each of the three response variables: proportion of stems infested, proportion of stems cut, and proportion os stems parasitized by</w:t>
+        <w:t xml:space="preserve">to examine the effects of location and year (fixed effects) on each of the three response variables: proportion of stems infested, proportion of stems cut, and proportion of stems parasitized by</w:t>
       </w:r>
       <w:r>
         <w:t xml:space="preserve"> </w:t>
@@ -2316,7 +2351,7 @@
         <w:t xml:space="preserve"> </w:t>
       </w:r>
       <w:r>
-        <w:t xml:space="preserve">spp. ’</w:t>
+        <w:t xml:space="preserve">spp.</w:t>
       </w:r>
     </w:p>
     <w:p>
@@ -2356,7 +2391,7 @@
         <w:t xml:space="preserve"> </w:t>
       </w:r>
       <w:r>
-        <w:t xml:space="preserve">sampling sites, we converted our units to the ratio of parasitoids to stem per unit area. Densities of stems are different when considering</w:t>
+        <w:t xml:space="preserve">sampling sites, we converted our units to the ratio of parasitoids to surviving hosts stem per unit area. Densities of stems are different when considering</w:t>
       </w:r>
       <w:r>
         <w:t xml:space="preserve"> </w:t>
@@ -2410,7 +2445,7 @@
         <w:t xml:space="preserve">r = 0.1, P = 0.033, estimate = -0.058</w:t>
       </w:r>
       <w:r>
-        <w:t xml:space="preserve">) between average precipitation and year for both Big Sandy and Moccasin, Montana. This means that for each one year increase, we are seeing a decrease in 0.05 inches of precipitation. (</w:t>
+        <w:t xml:space="preserve">) between average precipitation and year for both Big Sandy and Moccasin, Montana. For each one-year increase, we are seeing a decrease in 0.05 inches of precipitation. (</w:t>
       </w:r>
       <w:hyperlink w:anchor="figure1">
         <w:r>
@@ -2431,7 +2466,7 @@
         <w:t xml:space="preserve">r = 0.245, P &lt; 0.05, estimate = 0.028</w:t>
       </w:r>
       <w:r>
-        <w:t xml:space="preserve">) between year and average yearly temperature for Moccasin and Big Sandy, MT. This means that each year, the average daily temperature has increased by 0.03°C. (</w:t>
+        <w:t xml:space="preserve">) between year and average yearly temperature for Moccasin and Big Sandy, MT. Thus, each year, the average daily temperature has increased by 0.03°C. (</w:t>
       </w:r>
       <w:hyperlink w:anchor="figure2">
         <w:r>
@@ -2511,7 +2546,7 @@
         <w:pStyle w:val="BodyText"/>
       </w:pPr>
       <w:r>
-        <w:t xml:space="preserve">Need to add map showing where NDVI measurments came from</w:t>
+        <w:t xml:space="preserve">Need to add map showing where NDVI measurements came from</w:t>
       </w:r>
     </w:p>
     <w:bookmarkEnd w:id="26"/>
@@ -2555,6 +2590,12 @@
         <w:pStyle w:val="FirstParagraph"/>
       </w:pPr>
       <w:r>
+        <w:t xml:space="preserve">Initially,</w:t>
+      </w:r>
+      <w:r>
+        <w:t xml:space="preserve"> </w:t>
+      </w:r>
+      <w:r>
         <w:rPr>
           <w:iCs/>
           <w:i/>
@@ -2565,7 +2606,7 @@
         <w:t xml:space="preserve"> </w:t>
       </w:r>
       <w:r>
-        <w:t xml:space="preserve">showed high infestation of</w:t>
+        <w:t xml:space="preserve">heavily infested stems of</w:t>
       </w:r>
       <w:r>
         <w:t xml:space="preserve"> </w:t>
@@ -2613,7 +2654,7 @@
         <w:pStyle w:val="BodyText"/>
       </w:pPr>
       <w:r>
-        <w:t xml:space="preserve">Cutting was observed at 5.7% for the high treatments and 3.9% for the low, showing strong evidence for a difference in cutting between high and low treatment groups (</w:t>
+        <w:t xml:space="preserve">Stem cutting by mature larvae, leading into winter, was observed at 5.7% for the high treatments and 3.9% for the low, showing strong evidence for a difference in cutting between high and low treatment groups (</w:t>
       </w:r>
       <w:r>
         <w:rPr>
@@ -2702,7 +2743,7 @@
         <w:t xml:space="preserve"> </w:t>
       </w:r>
       <w:r>
-        <w:t xml:space="preserve">spp. parasitoid presence in 6,148 wheat and grass stems across 10 research sites in 2022 and 2023. Infestation by</w:t>
+        <w:t xml:space="preserve">spp. parasitoid presence in 6,148 wheat and grass stems across 10 research sites in 2022 and 2023. Initial infestation by</w:t>
       </w:r>
       <w:r>
         <w:t xml:space="preserve"> </w:t>
@@ -2789,7 +2830,7 @@
           <w:rPr>
             <w:rStyle w:val="Hyperlink"/>
           </w:rPr>
-          <w:t xml:space="preserve">fig. 7</w:t>
+          <w:t xml:space="preserve">Fig. 7</w:t>
         </w:r>
       </w:hyperlink>
       <w:r>
@@ -2833,7 +2874,7 @@
         <w:t xml:space="preserve"> </w:t>
       </w:r>
       <w:r>
-        <w:t xml:space="preserve">late in the growing season, we calculated the number of stems that contained at least four or more nodes of infestation. In Big Sandy, 76.2% of collected stems in the fall exhibited at least 4 nodes of infestation. In Moccasin, the corresponding figure was 66.5%.</w:t>
+        <w:t xml:space="preserve">late in the growing season, we calculated the number of stems that contained at least four or more nodes with burrowing injury. In Big Sandy, 76.2% of collected stems in the fall exhibited at least 4 nodes of burrowing injury. In Moccasin, the corresponding figure was 66.5%.</w:t>
       </w:r>
     </w:p>
     <w:p>
@@ -2857,7 +2898,7 @@
         <w:t xml:space="preserve"> </w:t>
       </w:r>
       <w:r>
-        <w:t xml:space="preserve">sink/source ecology. The largest ratio observed was in Big Sandy, MT in the fall of 2022, where we observed a ratio of 16 parasitoids to 1 cut stem. This means that for every 1 square meter of</w:t>
+        <w:t xml:space="preserve">sink/source ecology. The largest ratio observed was in Big Sandy, MT in the fall of 2022, where we observed a ratio of 16 parasitoids to a single cut stem. Thus, for every square meter of</w:t>
       </w:r>
       <w:r>
         <w:t xml:space="preserve"> </w:t>
@@ -2870,7 +2911,7 @@
         <w:t xml:space="preserve">B. inermis</w:t>
       </w:r>
       <w:r>
-        <w:t xml:space="preserve">, we would observe 16 stems that produced a parasitoid for every 1 stem that produced an adult</w:t>
+        <w:t xml:space="preserve">, we would observe 16 stems that produced a parasitoid for every 1 stem that was likely to produce an adult</w:t>
       </w:r>
       <w:r>
         <w:t xml:space="preserve"> </w:t>
@@ -2893,11 +2934,90 @@
           <w:rPr>
             <w:rStyle w:val="Hyperlink"/>
           </w:rPr>
-          <w:t xml:space="preserve">fig. 8</w:t>
+          <w:t xml:space="preserve">Fig. 8</w:t>
         </w:r>
       </w:hyperlink>
       <w:r>
         <w:t xml:space="preserve">.</w:t>
+      </w:r>
+    </w:p>
+    <w:p>
+      <w:pPr>
+        <w:pStyle w:val="BodyText"/>
+      </w:pPr>
+      <w:r>
+        <w:t xml:space="preserve">To understand the seasonal trends of</w:t>
+      </w:r>
+      <w:r>
+        <w:t xml:space="preserve"> </w:t>
+      </w:r>
+      <w:r>
+        <w:rPr>
+          <w:iCs/>
+          <w:i/>
+        </w:rPr>
+        <w:t xml:space="preserve">Bracon</w:t>
+      </w:r>
+      <w:r>
+        <w:t xml:space="preserve"> </w:t>
+      </w:r>
+      <w:r>
+        <w:t xml:space="preserve">spp use of potential</w:t>
+      </w:r>
+      <w:r>
+        <w:t xml:space="preserve"> </w:t>
+      </w:r>
+      <w:r>
+        <w:rPr>
+          <w:iCs/>
+          <w:i/>
+        </w:rPr>
+        <w:t xml:space="preserve">C. cinctus</w:t>
+      </w:r>
+      <w:r>
+        <w:t xml:space="preserve"> </w:t>
+      </w:r>
+      <w:r>
+        <w:t xml:space="preserve">hosts within</w:t>
+      </w:r>
+      <w:r>
+        <w:t xml:space="preserve"> </w:t>
+      </w:r>
+      <w:r>
+        <w:rPr>
+          <w:iCs/>
+          <w:i/>
+        </w:rPr>
+        <w:t xml:space="preserve">B. inermis</w:t>
+      </w:r>
+      <w:r>
+        <w:t xml:space="preserve">, we collected stem samples twice each growing season. We collected one pre-harvest, in July, and a second time in September, after all adult</w:t>
+      </w:r>
+      <w:r>
+        <w:t xml:space="preserve"> </w:t>
+      </w:r>
+      <w:r>
+        <w:rPr>
+          <w:iCs/>
+          <w:i/>
+        </w:rPr>
+        <w:t xml:space="preserve">Bracon</w:t>
+      </w:r>
+      <w:r>
+        <w:t xml:space="preserve"> </w:t>
+      </w:r>
+      <w:r>
+        <w:t xml:space="preserve">spp would be dead. We observed a significant difference (</w:t>
+      </w:r>
+      <w:r>
+        <w:rPr>
+          <w:iCs/>
+          <w:i/>
+        </w:rPr>
+        <w:t xml:space="preserve">df = 96, r = 0.304, p &lt; 0.05</w:t>
+      </w:r>
+      <w:r>
+        <w:t xml:space="preserve">) between parasitoid presence in infested stems collected in Big Sandy and Moccasin, MT.</w:t>
       </w:r>
     </w:p>
     <w:p>
@@ -2922,7 +3042,7 @@
     </w:p>
     <w:bookmarkEnd w:id="28"/>
     <w:bookmarkEnd w:id="29"/>
-    <w:bookmarkStart w:id="30" w:name="discussion"/>
+    <w:bookmarkStart w:id="32" w:name="discussion"/>
     <w:p>
       <w:pPr>
         <w:pStyle w:val="Heading2"/>
@@ -2952,7 +3072,7 @@
         <w:t xml:space="preserve"> </w:t>
       </w:r>
       <w:r>
-        <w:t xml:space="preserve">and its associated parasitiods within</w:t>
+        <w:t xml:space="preserve">and its associated parasitoids within</w:t>
       </w:r>
       <w:r>
         <w:t xml:space="preserve"> </w:t>
@@ -2968,11 +3088,884 @@
         <w:t xml:space="preserve"> </w:t>
       </w:r>
       <w:r>
-        <w:t xml:space="preserve">and adjacent cultivated cereal hosts is an important initial step in evaluating whether semi-natural environments within road-side or coulee areas could potentially serve as origins for both pests and beneficial natural adversaries infiltrating agricultural crops.</w:t>
+        <w:t xml:space="preserve">and adjacent cultivated cereal hosts is an important initial step in evaluating whether semi-natural environments within road-side or coulee areas serve as sink or source origins for both pests and beneficial natural adversaries infiltrating agricultural crops. As the climate of central and northern Montana continues to change, wheat stem sawfly infestation will continue to impact cereal crop yields. In this study, we monitored how</w:t>
+      </w:r>
+      <w:r>
+        <w:t xml:space="preserve"> </w:t>
+      </w:r>
+      <w:r>
+        <w:rPr>
+          <w:iCs/>
+          <w:i/>
+        </w:rPr>
+        <w:t xml:space="preserve">B. inermis</w:t>
+      </w:r>
+      <w:r>
+        <w:t xml:space="preserve"> </w:t>
+      </w:r>
+      <w:r>
+        <w:t xml:space="preserve">may be potentially beneficial in ecologically buffering</w:t>
+      </w:r>
+      <w:r>
+        <w:t xml:space="preserve"> </w:t>
+      </w:r>
+      <w:r>
+        <w:rPr>
+          <w:iCs/>
+          <w:i/>
+        </w:rPr>
+        <w:t xml:space="preserve">Bracon</w:t>
+      </w:r>
+      <w:r>
+        <w:t xml:space="preserve"> </w:t>
+      </w:r>
+      <w:r>
+        <w:t xml:space="preserve">spp parasitoids by observing</w:t>
+      </w:r>
+      <w:r>
+        <w:t xml:space="preserve"> </w:t>
+      </w:r>
+      <w:r>
+        <w:rPr>
+          <w:iCs/>
+          <w:i/>
+        </w:rPr>
+        <w:t xml:space="preserve">C. cinctus</w:t>
+      </w:r>
+      <w:r>
+        <w:t xml:space="preserve"> </w:t>
+      </w:r>
+      <w:r>
+        <w:t xml:space="preserve">mortality within</w:t>
+      </w:r>
+      <w:r>
+        <w:t xml:space="preserve"> </w:t>
+      </w:r>
+      <w:r>
+        <w:rPr>
+          <w:iCs/>
+          <w:i/>
+        </w:rPr>
+        <w:t xml:space="preserve">B. inermis</w:t>
+      </w:r>
+      <w:r>
+        <w:t xml:space="preserve"> </w:t>
+      </w:r>
+      <w:r>
+        <w:t xml:space="preserve">and within adjacent cereal crops as well as</w:t>
+      </w:r>
+      <w:r>
+        <w:t xml:space="preserve"> </w:t>
+      </w:r>
+      <w:r>
+        <w:rPr>
+          <w:iCs/>
+          <w:i/>
+        </w:rPr>
+        <w:t xml:space="preserve">Bracon</w:t>
+      </w:r>
+      <w:r>
+        <w:t xml:space="preserve"> </w:t>
+      </w:r>
+      <w:r>
+        <w:t xml:space="preserve">spp prevalence.</w:t>
+      </w:r>
+    </w:p>
+    <w:bookmarkStart w:id="30" w:name="controlled-infestation"/>
+    <w:p>
+      <w:pPr>
+        <w:pStyle w:val="Heading3"/>
+      </w:pPr>
+      <w:r>
+        <w:t xml:space="preserve">Controlled Infestation</w:t>
+      </w:r>
+    </w:p>
+    <w:p>
+      <w:pPr>
+        <w:pStyle w:val="FirstParagraph"/>
+      </w:pPr>
+      <w:r>
+        <w:t xml:space="preserve">Results from the controlled</w:t>
+      </w:r>
+      <w:r>
+        <w:t xml:space="preserve"> </w:t>
+      </w:r>
+      <w:r>
+        <w:rPr>
+          <w:iCs/>
+          <w:i/>
+        </w:rPr>
+        <w:t xml:space="preserve">B. inermis</w:t>
+      </w:r>
+      <w:r>
+        <w:t xml:space="preserve"> </w:t>
+      </w:r>
+      <w:r>
+        <w:t xml:space="preserve">infestation confirmed high</w:t>
+      </w:r>
+      <w:r>
+        <w:t xml:space="preserve"> </w:t>
+      </w:r>
+      <w:r>
+        <w:rPr>
+          <w:iCs/>
+          <w:i/>
+        </w:rPr>
+        <w:t xml:space="preserve">C. cinctus</w:t>
+      </w:r>
+      <w:r>
+        <w:t xml:space="preserve"> </w:t>
+      </w:r>
+      <w:r>
+        <w:t xml:space="preserve">larval morality prior to overwintering</w:t>
+      </w:r>
+      <w:r>
+        <w:t xml:space="preserve"> </w:t>
+      </w:r>
+      <w:r>
+        <w:t xml:space="preserve">(</w:t>
+      </w:r>
+      <w:hyperlink w:anchor="ref-Shanower2004">
+        <w:r>
+          <w:rPr>
+            <w:rStyle w:val="Hyperlink"/>
+          </w:rPr>
+          <w:t xml:space="preserve">Shanower and Hoelmer 2004</w:t>
+        </w:r>
+      </w:hyperlink>
+      <w:r>
+        <w:t xml:space="preserve">,</w:t>
+      </w:r>
+      <w:r>
+        <w:t xml:space="preserve"> </w:t>
+      </w:r>
+      <w:hyperlink w:anchor="ref-Buteler2008">
+        <w:r>
+          <w:rPr>
+            <w:rStyle w:val="Hyperlink"/>
+          </w:rPr>
+          <w:t xml:space="preserve">Buteler et al. 2008</w:t>
+        </w:r>
+      </w:hyperlink>
+      <w:r>
+        <w:t xml:space="preserve">)</w:t>
+      </w:r>
+      <w:r>
+        <w:t xml:space="preserve"> </w:t>
+      </w:r>
+      <w:r>
+        <w:t xml:space="preserve">with 53% of stems exhibiting</w:t>
+      </w:r>
+      <w:r>
+        <w:t xml:space="preserve"> </w:t>
+      </w:r>
+      <w:r>
+        <w:rPr>
+          <w:iCs/>
+          <w:i/>
+        </w:rPr>
+        <w:t xml:space="preserve">C. cinctus</w:t>
+      </w:r>
+      <w:r>
+        <w:t xml:space="preserve"> </w:t>
+      </w:r>
+      <w:r>
+        <w:t xml:space="preserve">burrowing damage. Of those infested stems, a large proportion exhibited larval damage in at least 4 nodes (62.5%). While stem collection and dissection did not align with the establishment of a timeline of living larvae (stems dissected in October), we can assert that stems with at least 4 nodes of infestation would have a high probability of being alive, and thus a viable potential parasitoid host, in late July and August of the same year.</w:t>
+      </w:r>
+    </w:p>
+    <w:p>
+      <w:pPr>
+        <w:pStyle w:val="BodyText"/>
+      </w:pPr>
+      <w:r>
+        <w:t xml:space="preserve">While total and per node</w:t>
+      </w:r>
+      <w:r>
+        <w:t xml:space="preserve"> </w:t>
+      </w:r>
+      <w:r>
+        <w:rPr>
+          <w:iCs/>
+          <w:i/>
+        </w:rPr>
+        <w:t xml:space="preserve">B inermis</w:t>
+      </w:r>
+      <w:r>
+        <w:t xml:space="preserve"> </w:t>
+      </w:r>
+      <w:r>
+        <w:t xml:space="preserve">infestation by</w:t>
+      </w:r>
+      <w:r>
+        <w:t xml:space="preserve"> </w:t>
+      </w:r>
+      <w:r>
+        <w:rPr>
+          <w:iCs/>
+          <w:i/>
+        </w:rPr>
+        <w:t xml:space="preserve">C. cinctus</w:t>
+      </w:r>
+      <w:r>
+        <w:t xml:space="preserve"> </w:t>
+      </w:r>
+      <w:r>
+        <w:t xml:space="preserve">was high, survival to overwintering (cutting) only occurred in 5.7% of</w:t>
+      </w:r>
+      <w:r>
+        <w:t xml:space="preserve"> </w:t>
+      </w:r>
+      <w:r>
+        <w:rPr>
+          <w:iCs/>
+          <w:i/>
+        </w:rPr>
+        <w:t xml:space="preserve">C. cinctus</w:t>
+      </w:r>
+      <w:r>
+        <w:t xml:space="preserve"> </w:t>
+      </w:r>
+      <w:r>
+        <w:t xml:space="preserve">infested stems. Our results indicate that</w:t>
+      </w:r>
+      <w:r>
+        <w:t xml:space="preserve"> </w:t>
+      </w:r>
+      <w:r>
+        <w:rPr>
+          <w:iCs/>
+          <w:i/>
+        </w:rPr>
+        <w:t xml:space="preserve">B. inermis</w:t>
+      </w:r>
+      <w:r>
+        <w:t xml:space="preserve"> </w:t>
+      </w:r>
+      <w:r>
+        <w:t xml:space="preserve">serves as a high-quality host for</w:t>
+      </w:r>
+      <w:r>
+        <w:t xml:space="preserve"> </w:t>
+      </w:r>
+      <w:r>
+        <w:rPr>
+          <w:iCs/>
+          <w:i/>
+        </w:rPr>
+        <w:t xml:space="preserve">C. cinctus</w:t>
+      </w:r>
+      <w:r>
+        <w:t xml:space="preserve"> </w:t>
+      </w:r>
+      <w:r>
+        <w:t xml:space="preserve">larvae during the spring and summer months. However, there was minimal survival of</w:t>
+      </w:r>
+      <w:r>
+        <w:t xml:space="preserve"> </w:t>
+      </w:r>
+      <w:r>
+        <w:rPr>
+          <w:iCs/>
+          <w:i/>
+        </w:rPr>
+        <w:t xml:space="preserve">C. cinctus</w:t>
+      </w:r>
+      <w:r>
+        <w:t xml:space="preserve"> </w:t>
+      </w:r>
+      <w:r>
+        <w:t xml:space="preserve">larvae in August and September, suggesting that there will be little adult emergence from</w:t>
+      </w:r>
+      <w:r>
+        <w:t xml:space="preserve"> </w:t>
+      </w:r>
+      <w:r>
+        <w:rPr>
+          <w:iCs/>
+          <w:i/>
+        </w:rPr>
+        <w:t xml:space="preserve">B. inermis</w:t>
+      </w:r>
+      <w:r>
+        <w:t xml:space="preserve"> </w:t>
+      </w:r>
+      <w:r>
+        <w:t xml:space="preserve">the following season.</w:t>
       </w:r>
     </w:p>
     <w:bookmarkEnd w:id="30"/>
-    <w:bookmarkStart w:id="63" w:name="figures"/>
+    <w:bookmarkStart w:id="31" w:name="montana-field-site-survey"/>
+    <w:p>
+      <w:pPr>
+        <w:pStyle w:val="Heading3"/>
+      </w:pPr>
+      <w:r>
+        <w:t xml:space="preserve">Montana Field Site Survey</w:t>
+      </w:r>
+    </w:p>
+    <w:p>
+      <w:pPr>
+        <w:pStyle w:val="FirstParagraph"/>
+      </w:pPr>
+      <w:r>
+        <w:t xml:space="preserve">Analysis of weather trends in Big Sandy and Moccasin, MT confirmed that the patterns in central and northern Montana are changing towards warmer and drier conditions</w:t>
+      </w:r>
+      <w:r>
+        <w:t xml:space="preserve"> </w:t>
+      </w:r>
+      <w:r>
+        <w:t xml:space="preserve">(</w:t>
+      </w:r>
+      <w:hyperlink w:anchor="ref-Pederson2009">
+        <w:r>
+          <w:rPr>
+            <w:rStyle w:val="Hyperlink"/>
+          </w:rPr>
+          <w:t xml:space="preserve">Pederson et al. 2009</w:t>
+        </w:r>
+      </w:hyperlink>
+      <w:r>
+        <w:t xml:space="preserve">)</w:t>
+      </w:r>
+      <w:r>
+        <w:t xml:space="preserve">. We observed an average decrease in 0.058 inches of precipitation per year since 1975, while since 1950, temperatures have experienced an average yearly increase of 0.028°C. These changes in precipitation and temperature can have significant impacts on timing of crop production and harvest timing</w:t>
+      </w:r>
+      <w:r>
+        <w:t xml:space="preserve"> </w:t>
+      </w:r>
+      <w:r>
+        <w:t xml:space="preserve">(</w:t>
+      </w:r>
+      <w:hyperlink w:anchor="ref-Zhu2021">
+        <w:r>
+          <w:rPr>
+            <w:rStyle w:val="Hyperlink"/>
+          </w:rPr>
+          <w:t xml:space="preserve">Zhu and Burney 2021</w:t>
+        </w:r>
+      </w:hyperlink>
+      <w:r>
+        <w:t xml:space="preserve">)</w:t>
+      </w:r>
+      <w:r>
+        <w:t xml:space="preserve">. Year-over-year populations of the</w:t>
+      </w:r>
+      <w:r>
+        <w:t xml:space="preserve"> </w:t>
+      </w:r>
+      <w:r>
+        <w:rPr>
+          <w:iCs/>
+          <w:i/>
+        </w:rPr>
+        <w:t xml:space="preserve">Bracon</w:t>
+      </w:r>
+      <w:r>
+        <w:t xml:space="preserve"> </w:t>
+      </w:r>
+      <w:r>
+        <w:t xml:space="preserve">spp parasitoids are particularly sensitive, as their bivoltine nature requires the second yearly generation to find a suitable</w:t>
+      </w:r>
+      <w:r>
+        <w:t xml:space="preserve"> </w:t>
+      </w:r>
+      <w:r>
+        <w:rPr>
+          <w:iCs/>
+          <w:i/>
+        </w:rPr>
+        <w:t xml:space="preserve">C. cinctus</w:t>
+      </w:r>
+      <w:r>
+        <w:t xml:space="preserve"> </w:t>
+      </w:r>
+      <w:r>
+        <w:t xml:space="preserve">host</w:t>
+      </w:r>
+      <w:r>
+        <w:t xml:space="preserve"> </w:t>
+      </w:r>
+      <w:r>
+        <w:t xml:space="preserve">(</w:t>
+      </w:r>
+      <w:hyperlink w:anchor="ref-Nelson1953">
+        <w:r>
+          <w:rPr>
+            <w:rStyle w:val="Hyperlink"/>
+          </w:rPr>
+          <w:t xml:space="preserve">Nelson and Farstad 1953</w:t>
+        </w:r>
+      </w:hyperlink>
+      <w:r>
+        <w:t xml:space="preserve">,</w:t>
+      </w:r>
+      <w:r>
+        <w:t xml:space="preserve"> </w:t>
+      </w:r>
+      <w:hyperlink w:anchor="ref-Runyon2002">
+        <w:r>
+          <w:rPr>
+            <w:rStyle w:val="Hyperlink"/>
+          </w:rPr>
+          <w:t xml:space="preserve">Runyon et al. 2002</w:t>
+        </w:r>
+      </w:hyperlink>
+      <w:r>
+        <w:t xml:space="preserve">)</w:t>
+      </w:r>
+      <w:r>
+        <w:t xml:space="preserve">. NDVI analyses exhibited the prolonged senescence period for</w:t>
+      </w:r>
+      <w:r>
+        <w:t xml:space="preserve"> </w:t>
+      </w:r>
+      <w:r>
+        <w:rPr>
+          <w:iCs/>
+          <w:i/>
+        </w:rPr>
+        <w:t xml:space="preserve">B. inermis</w:t>
+      </w:r>
+      <w:r>
+        <w:t xml:space="preserve"> </w:t>
+      </w:r>
+      <w:r>
+        <w:t xml:space="preserve">when compared to adjacent cultivated wheat.</w:t>
+      </w:r>
+      <w:r>
+        <w:t xml:space="preserve"> </w:t>
+      </w:r>
+      <w:r>
+        <w:rPr>
+          <w:iCs/>
+          <w:i/>
+        </w:rPr>
+        <w:t xml:space="preserve">C. cinctus</w:t>
+      </w:r>
+      <w:r>
+        <w:t xml:space="preserve"> </w:t>
+      </w:r>
+      <w:r>
+        <w:t xml:space="preserve">larvae are cued via the thinning of the cell membranes during plant senescence to travel to the base of the stem and prepare for obligatory diapause</w:t>
+      </w:r>
+      <w:r>
+        <w:t xml:space="preserve"> </w:t>
+      </w:r>
+      <w:r>
+        <w:t xml:space="preserve">(</w:t>
+      </w:r>
+      <w:hyperlink w:anchor="ref-Beres2011">
+        <w:r>
+          <w:rPr>
+            <w:rStyle w:val="Hyperlink"/>
+          </w:rPr>
+          <w:t xml:space="preserve">Beres et al. 2011</w:t>
+        </w:r>
+      </w:hyperlink>
+      <w:r>
+        <w:t xml:space="preserve">)</w:t>
+      </w:r>
+      <w:r>
+        <w:t xml:space="preserve">. Because</w:t>
+      </w:r>
+      <w:r>
+        <w:t xml:space="preserve"> </w:t>
+      </w:r>
+      <w:r>
+        <w:rPr>
+          <w:iCs/>
+          <w:i/>
+        </w:rPr>
+        <w:t xml:space="preserve">B. inermis</w:t>
+      </w:r>
+      <w:r>
+        <w:t xml:space="preserve"> </w:t>
+      </w:r>
+      <w:r>
+        <w:t xml:space="preserve">senescence occurs at slower rates compared to wheat or barley,</w:t>
+      </w:r>
+      <w:r>
+        <w:t xml:space="preserve"> </w:t>
+      </w:r>
+      <w:r>
+        <w:rPr>
+          <w:iCs/>
+          <w:i/>
+        </w:rPr>
+        <w:t xml:space="preserve">C. cinctus</w:t>
+      </w:r>
+      <w:r>
+        <w:t xml:space="preserve"> </w:t>
+      </w:r>
+      <w:r>
+        <w:t xml:space="preserve">may remain within the stem later in into the summer and fall, providing potential host larvae for second generation</w:t>
+      </w:r>
+      <w:r>
+        <w:t xml:space="preserve"> </w:t>
+      </w:r>
+      <w:r>
+        <w:rPr>
+          <w:iCs/>
+          <w:i/>
+        </w:rPr>
+        <w:t xml:space="preserve">Bracon</w:t>
+      </w:r>
+      <w:r>
+        <w:t xml:space="preserve"> </w:t>
+      </w:r>
+      <w:r>
+        <w:t xml:space="preserve">parasitoids.</w:t>
+      </w:r>
+    </w:p>
+    <w:p>
+      <w:pPr>
+        <w:pStyle w:val="BodyText"/>
+      </w:pPr>
+      <w:r>
+        <w:t xml:space="preserve">Previous research has shown</w:t>
+      </w:r>
+      <w:r>
+        <w:t xml:space="preserve"> </w:t>
+      </w:r>
+      <w:r>
+        <w:rPr>
+          <w:iCs/>
+          <w:i/>
+        </w:rPr>
+        <w:t xml:space="preserve">B. inermis</w:t>
+      </w:r>
+      <w:r>
+        <w:t xml:space="preserve"> </w:t>
+      </w:r>
+      <w:r>
+        <w:t xml:space="preserve">to be a quality host of both</w:t>
+      </w:r>
+      <w:r>
+        <w:t xml:space="preserve"> </w:t>
+      </w:r>
+      <w:r>
+        <w:rPr>
+          <w:iCs/>
+          <w:i/>
+        </w:rPr>
+        <w:t xml:space="preserve">C. cinctus</w:t>
+      </w:r>
+      <w:r>
+        <w:t xml:space="preserve"> </w:t>
+      </w:r>
+      <w:r>
+        <w:t xml:space="preserve">and</w:t>
+      </w:r>
+      <w:r>
+        <w:t xml:space="preserve"> </w:t>
+      </w:r>
+      <w:r>
+        <w:rPr>
+          <w:iCs/>
+          <w:i/>
+        </w:rPr>
+        <w:t xml:space="preserve">Bracon</w:t>
+      </w:r>
+      <w:r>
+        <w:t xml:space="preserve"> </w:t>
+      </w:r>
+      <w:r>
+        <w:t xml:space="preserve">spp parasitoids, but little data is available on the season fluctuation of</w:t>
+      </w:r>
+      <w:r>
+        <w:t xml:space="preserve"> </w:t>
+      </w:r>
+      <w:r>
+        <w:rPr>
+          <w:iCs/>
+          <w:i/>
+        </w:rPr>
+        <w:t xml:space="preserve">B. inermis</w:t>
+      </w:r>
+      <w:r>
+        <w:t xml:space="preserve"> </w:t>
+      </w:r>
+      <w:r>
+        <w:t xml:space="preserve">utilization</w:t>
+      </w:r>
+      <w:r>
+        <w:t xml:space="preserve"> </w:t>
+      </w:r>
+      <w:r>
+        <w:t xml:space="preserve">(</w:t>
+      </w:r>
+      <w:hyperlink w:anchor="ref-Criddle1922">
+        <w:r>
+          <w:rPr>
+            <w:rStyle w:val="Hyperlink"/>
+          </w:rPr>
+          <w:t xml:space="preserve">Criddle 1922</w:t>
+        </w:r>
+      </w:hyperlink>
+      <w:r>
+        <w:t xml:space="preserve">,</w:t>
+      </w:r>
+      <w:r>
+        <w:t xml:space="preserve"> </w:t>
+      </w:r>
+      <w:hyperlink w:anchor="ref-Peirce2021">
+        <w:r>
+          <w:rPr>
+            <w:rStyle w:val="Hyperlink"/>
+          </w:rPr>
+          <w:t xml:space="preserve">Peirce et al. 2021</w:t>
+        </w:r>
+      </w:hyperlink>
+      <w:r>
+        <w:t xml:space="preserve">,</w:t>
+      </w:r>
+      <w:r>
+        <w:t xml:space="preserve"> </w:t>
+      </w:r>
+      <w:hyperlink w:anchor="ref-Rand2024">
+        <w:r>
+          <w:rPr>
+            <w:rStyle w:val="Hyperlink"/>
+          </w:rPr>
+          <w:t xml:space="preserve">Rand et al. 2024</w:t>
+        </w:r>
+      </w:hyperlink>
+      <w:r>
+        <w:t xml:space="preserve">)</w:t>
+      </w:r>
+      <w:r>
+        <w:t xml:space="preserve">. Because we collected stem samples twice during the growing season, we were able to compare parasitoid activity. We hoped to understand how parasitism rates changed from July (pre-harvest) and September of each year.</w:t>
+      </w:r>
+    </w:p>
+    <w:p>
+      <w:pPr>
+        <w:pStyle w:val="BodyText"/>
+      </w:pPr>
+      <w:r>
+        <w:t xml:space="preserve">Our results showed that parasitoid presence increase significantly at all sites between pre- and post-harvest collections. Given the collection methods, September collection parasitism was inherently a combination of both pre-harvest and post-harvest activity. While we cannot ascertain</w:t>
+      </w:r>
+      <w:r>
+        <w:t xml:space="preserve"> </w:t>
+      </w:r>
+      <w:r>
+        <w:rPr>
+          <w:iCs/>
+          <w:i/>
+        </w:rPr>
+        <w:t xml:space="preserve">Bracon</w:t>
+      </w:r>
+      <w:r>
+        <w:t xml:space="preserve"> </w:t>
+      </w:r>
+      <w:r>
+        <w:t xml:space="preserve">preference for host stems, we can assess that the parasitoids utilize infested</w:t>
+      </w:r>
+      <w:r>
+        <w:t xml:space="preserve"> </w:t>
+      </w:r>
+      <w:r>
+        <w:rPr>
+          <w:iCs/>
+          <w:i/>
+        </w:rPr>
+        <w:t xml:space="preserve">B. inermis</w:t>
+      </w:r>
+      <w:r>
+        <w:t xml:space="preserve"> </w:t>
+      </w:r>
+      <w:r>
+        <w:t xml:space="preserve">stems post-harvest when</w:t>
+      </w:r>
+      <w:r>
+        <w:t xml:space="preserve"> </w:t>
+      </w:r>
+      <w:r>
+        <w:rPr>
+          <w:iCs/>
+          <w:i/>
+        </w:rPr>
+        <w:t xml:space="preserve">C. cinctus</w:t>
+      </w:r>
+      <w:r>
+        <w:t xml:space="preserve"> </w:t>
+      </w:r>
+      <w:r>
+        <w:t xml:space="preserve">is no longer available within wheat stems.</w:t>
+      </w:r>
+    </w:p>
+    <w:p>
+      <w:pPr>
+        <w:pStyle w:val="BodyText"/>
+      </w:pPr>
+      <w:r>
+        <w:t xml:space="preserve">Additionally, we observed a high number of stems exhibiting levels of</w:t>
+      </w:r>
+      <w:r>
+        <w:t xml:space="preserve"> </w:t>
+      </w:r>
+      <w:r>
+        <w:rPr>
+          <w:iCs/>
+          <w:i/>
+        </w:rPr>
+        <w:t xml:space="preserve">C. cinctus</w:t>
+      </w:r>
+      <w:r>
+        <w:t xml:space="preserve"> </w:t>
+      </w:r>
+      <w:r>
+        <w:t xml:space="preserve">damage that point to prolonged larval presence within</w:t>
+      </w:r>
+      <w:r>
+        <w:t xml:space="preserve"> </w:t>
+      </w:r>
+      <w:r>
+        <w:rPr>
+          <w:iCs/>
+          <w:i/>
+        </w:rPr>
+        <w:t xml:space="preserve">B. inermis</w:t>
+      </w:r>
+      <w:r>
+        <w:t xml:space="preserve"> </w:t>
+      </w:r>
+      <w:r>
+        <w:t xml:space="preserve">stems. In Big Sandy (76.2%) and Moccasin (66.5%), stems that exhibited four or more nodes of burrowing damage correlates similarly to the assertion that</w:t>
+      </w:r>
+      <w:r>
+        <w:t xml:space="preserve"> </w:t>
+      </w:r>
+      <w:r>
+        <w:rPr>
+          <w:iCs/>
+          <w:i/>
+        </w:rPr>
+        <w:t xml:space="preserve">C. cinctus</w:t>
+      </w:r>
+      <w:r>
+        <w:t xml:space="preserve"> </w:t>
+      </w:r>
+      <w:r>
+        <w:t xml:space="preserve">larvae are available within</w:t>
+      </w:r>
+      <w:r>
+        <w:t xml:space="preserve"> </w:t>
+      </w:r>
+      <w:r>
+        <w:rPr>
+          <w:iCs/>
+          <w:i/>
+        </w:rPr>
+        <w:t xml:space="preserve">B. inermis</w:t>
+      </w:r>
+      <w:r>
+        <w:t xml:space="preserve"> </w:t>
+      </w:r>
+      <w:r>
+        <w:t xml:space="preserve">stems past wheat harvest. Most importantly, in years of drought or increased temperatures where wheat senescence and harvest may occur earlier in the summer.</w:t>
+      </w:r>
+    </w:p>
+    <w:p>
+      <w:pPr>
+        <w:pStyle w:val="BodyText"/>
+      </w:pPr>
+      <w:r>
+        <w:t xml:space="preserve">We utilized parasitism to cut stem ratios to understand the relative impact of</w:t>
+      </w:r>
+      <w:r>
+        <w:t xml:space="preserve"> </w:t>
+      </w:r>
+      <w:r>
+        <w:rPr>
+          <w:iCs/>
+          <w:i/>
+        </w:rPr>
+        <w:t xml:space="preserve">B. inermis</w:t>
+      </w:r>
+      <w:r>
+        <w:t xml:space="preserve"> </w:t>
+      </w:r>
+      <w:r>
+        <w:t xml:space="preserve">host sources on overall field parasitism. Assessing overall numbers of insects can potentially diminish the apparent importance of</w:t>
+      </w:r>
+      <w:r>
+        <w:t xml:space="preserve"> </w:t>
+      </w:r>
+      <w:r>
+        <w:rPr>
+          <w:iCs/>
+          <w:i/>
+        </w:rPr>
+        <w:t xml:space="preserve">B. inermis</w:t>
+      </w:r>
+      <w:r>
+        <w:t xml:space="preserve">, as per square meter stem counts in cultivated wheat are denser than</w:t>
+      </w:r>
+      <w:r>
+        <w:t xml:space="preserve"> </w:t>
+      </w:r>
+      <w:r>
+        <w:rPr>
+          <w:iCs/>
+          <w:i/>
+        </w:rPr>
+        <w:t xml:space="preserve">B. inermis</w:t>
+      </w:r>
+      <w:r>
+        <w:t xml:space="preserve"> </w:t>
+      </w:r>
+      <w:r>
+        <w:t xml:space="preserve">counts within coulees and along roadsides</w:t>
+      </w:r>
+      <w:r>
+        <w:t xml:space="preserve"> </w:t>
+      </w:r>
+      <w:r>
+        <w:rPr>
+          <w:iCs/>
+          <w:i/>
+        </w:rPr>
+        <w:t xml:space="preserve">B. inermis</w:t>
+      </w:r>
+      <w:r>
+        <w:t xml:space="preserve">. Our findings of significantly greater ratios of parasitized stems to cut stems within</w:t>
+      </w:r>
+      <w:r>
+        <w:t xml:space="preserve"> </w:t>
+      </w:r>
+      <w:r>
+        <w:rPr>
+          <w:iCs/>
+          <w:i/>
+        </w:rPr>
+        <w:t xml:space="preserve">B. inermis</w:t>
+      </w:r>
+      <w:r>
+        <w:t xml:space="preserve"> </w:t>
+      </w:r>
+      <w:r>
+        <w:t xml:space="preserve">when compared to adjacent when indicates these field-side areas provide greater parasitoid source per square meter when compared to cultivated fields. This emphasizes the significance of accounting for habitat diversity to sustain parasitoid populations over successive years, as well as recognizing the crucial role of edge-row areas in maximizing parasitoid effectiveness in minimizing</w:t>
+      </w:r>
+      <w:r>
+        <w:t xml:space="preserve"> </w:t>
+      </w:r>
+      <w:r>
+        <w:rPr>
+          <w:iCs/>
+          <w:i/>
+        </w:rPr>
+        <w:t xml:space="preserve">C. cinctus</w:t>
+      </w:r>
+      <w:r>
+        <w:t xml:space="preserve"> </w:t>
+      </w:r>
+      <w:r>
+        <w:t xml:space="preserve">damage.</w:t>
+      </w:r>
+    </w:p>
+    <w:bookmarkEnd w:id="31"/>
+    <w:bookmarkEnd w:id="32"/>
+    <w:bookmarkStart w:id="76" w:name="figures"/>
     <w:p>
       <w:pPr>
         <w:pStyle w:val="Heading2"/>
@@ -2981,7 +3974,7 @@
         <w:t xml:space="preserve">Figures</w:t>
       </w:r>
     </w:p>
-    <w:bookmarkStart w:id="34" w:name="figure1"/>
+    <w:bookmarkStart w:id="36" w:name="figure1"/>
     <w:p>
       <w:pPr>
         <w:pStyle w:val="Heading3"/>
@@ -2999,18 +3992,18 @@
           <wp:inline>
             <wp:extent cx="5334000" cy="4267200"/>
             <wp:effectExtent b="0" l="0" r="0" t="0"/>
-            <wp:docPr descr="Figure 1: Average yearly precipitation (in) for Big Sandy and Moccasin, Montana. Black trend line signifies averaged negative trend between both locations. Data gathered from NOAA and MSU-ARS. A significant linear relationship (r = 0.1, P = 0.033, estimate = -0.058) was observed between year and average yearly precipitation." title="" id="32" name="Picture"/>
+            <wp:docPr descr="Figure 1: Average yearly precipitation (in) for Big Sandy and Moccasin, Montana. Black trend line signifies averaged negative trend between both locations. Data gathered from NOAA and MSU-ARS. A significant linear relationship (r = 0.1, P = 0.033, estimate = -0.058) was observed between year and average yearly precipitation." title="" id="34" name="Picture"/>
             <a:graphic>
               <a:graphicData uri="http://schemas.openxmlformats.org/drawingml/2006/picture">
                 <pic:pic>
                   <pic:nvPicPr>
-                    <pic:cNvPr descr="JacksonStrand_Paper%201_files/figure-docx/FIG1_both_prcp_plot-1.png" id="33" name="Picture"/>
+                    <pic:cNvPr descr="JacksonStrand_Paper%201_files/figure-docx/FIG1_both_prcp_plot-1.png" id="35" name="Picture"/>
                     <pic:cNvPicPr>
                       <a:picLocks noChangeArrowheads="1" noChangeAspect="1"/>
                     </pic:cNvPicPr>
                   </pic:nvPicPr>
                   <pic:blipFill>
-                    <a:blip r:embed="rId31"/>
+                    <a:blip r:embed="rId33"/>
                     <a:stretch>
                       <a:fillRect/>
                     </a:stretch>
@@ -3045,8 +4038,8 @@
         <w:t xml:space="preserve">Figure 1: Average yearly precipitation (in) for Big Sandy and Moccasin, Montana. Black trend line signifies averaged negative trend between both locations. Data gathered from NOAA and MSU-ARS. A significant linear relationship (r = 0.1, P = 0.033, estimate = -0.058) was observed between year and average yearly precipitation.</w:t>
       </w:r>
     </w:p>
-    <w:bookmarkEnd w:id="34"/>
-    <w:bookmarkStart w:id="38" w:name="figure2"/>
+    <w:bookmarkEnd w:id="36"/>
+    <w:bookmarkStart w:id="40" w:name="figure2"/>
     <w:p>
       <w:pPr>
         <w:pStyle w:val="Heading3"/>
@@ -3064,18 +4057,18 @@
           <wp:inline>
             <wp:extent cx="5334000" cy="4267200"/>
             <wp:effectExtent b="0" l="0" r="0" t="0"/>
-            <wp:docPr descr="Figure 2: Average yearly temperature (°C) in Moccasin and Big Sandy, MT. Positive trendline slop suggests increasing average temperatures of the past 100 years. A significant linear relationship (r =0.2447, P &lt; 0.05, estimate = 0.028) was observed between year and average yearly temperature." title="" id="36" name="Picture"/>
+            <wp:docPr descr="Figure 2: Average yearly temperature (°C) in Moccasin and Big Sandy, MT. Positive trendline slop suggests increasing average temperatures of the past 100 years. A significant linear relationship (r =0.2447, P &lt; 0.05, estimate = 0.028) was observed between year and average yearly temperature." title="" id="38" name="Picture"/>
             <a:graphic>
               <a:graphicData uri="http://schemas.openxmlformats.org/drawingml/2006/picture">
                 <pic:pic>
                   <pic:nvPicPr>
-                    <pic:cNvPr descr="JacksonStrand_Paper%201_files/figure-docx/both_temp_plot-1.png" id="37" name="Picture"/>
+                    <pic:cNvPr descr="JacksonStrand_Paper%201_files/figure-docx/both_temp_plot-1.png" id="39" name="Picture"/>
                     <pic:cNvPicPr>
                       <a:picLocks noChangeArrowheads="1" noChangeAspect="1"/>
                     </pic:cNvPicPr>
                   </pic:nvPicPr>
                   <pic:blipFill>
-                    <a:blip r:embed="rId35"/>
+                    <a:blip r:embed="rId37"/>
                     <a:stretch>
                       <a:fillRect/>
                     </a:stretch>
@@ -3120,8 +4113,8 @@
         <w:t xml:space="preserve">) was observed between year and average yearly temperature.</w:t>
       </w:r>
     </w:p>
-    <w:bookmarkEnd w:id="38"/>
-    <w:bookmarkStart w:id="42" w:name="figure3"/>
+    <w:bookmarkEnd w:id="40"/>
+    <w:bookmarkStart w:id="47" w:name="figure3"/>
     <w:p>
       <w:pPr>
         <w:pStyle w:val="Heading3"/>
@@ -3139,18 +4132,18 @@
           <wp:inline>
             <wp:extent cx="5334000" cy="4267200"/>
             <wp:effectExtent b="0" l="0" r="0" t="0"/>
-            <wp:docPr descr="Figure 3: Normalized difference vegetation index (NDVI) of B. inermis and adjacent spring wheat field from April 2023 to October 2023. Post harvest linear model indicates a significant difference (P values and stuff) when comparing the B. inermis post-harvest slope and the spring wheat post-harvest slope." title="" id="40" name="Picture"/>
+            <wp:docPr descr="Figure 3: Normalized difference vegetation index (NDVI) of B. inermis and adjacent spring wheat field from April 2023 to October 2023. Post harvest linear model indicates a significant difference (P values and stuff) when comparing the B. inermis post-harvest slope and the spring wheat post-harvest slope." title="" id="42" name="Picture"/>
             <a:graphic>
               <a:graphicData uri="http://schemas.openxmlformats.org/drawingml/2006/picture">
                 <pic:pic>
                   <pic:nvPicPr>
-                    <pic:cNvPr descr="JacksonStrand_Paper%201_files/figure-docx/bs_ndvi_plot-1.png" id="41" name="Picture"/>
+                    <pic:cNvPr descr="JacksonStrand_Paper%201_files/figure-docx/bs_ndvi_plot-1.png" id="43" name="Picture"/>
                     <pic:cNvPicPr>
                       <a:picLocks noChangeArrowheads="1" noChangeAspect="1"/>
                     </pic:cNvPicPr>
                   </pic:nvPicPr>
                   <pic:blipFill>
-                    <a:blip r:embed="rId39"/>
+                    <a:blip r:embed="rId41"/>
                     <a:stretch>
                       <a:fillRect/>
                     </a:stretch>
@@ -3217,37 +4210,84 @@
         <w:t xml:space="preserve">post-harvest slope and the spring wheat post-harvest slope.</w:t>
       </w:r>
     </w:p>
-    <w:bookmarkEnd w:id="42"/>
-    <w:bookmarkStart w:id="46" w:name="figure4"/>
-    <w:p>
-      <w:pPr>
-        <w:pStyle w:val="Heading3"/>
-      </w:pPr>
-      <w:r>
-        <w:t xml:space="preserve">Figure 4</w:t>
-      </w:r>
-    </w:p>
-    <w:p>
-      <w:pPr>
-        <w:pStyle w:val="CaptionedFigure"/>
+    <w:p>
+      <w:pPr>
+        <w:pStyle w:val="BodyText"/>
       </w:pPr>
       <w:r>
         <w:drawing>
           <wp:inline>
-            <wp:extent cx="5334000" cy="4267200"/>
+            <wp:extent cx="5334000" cy="2450869"/>
             <wp:effectExtent b="0" l="0" r="0" t="0"/>
-            <wp:docPr descr="Figure 4: Comparison of year and treatment group for controlled infestation of B. inermis. We observed a significant difference in cutting between high and low treatment groups (r = 0.592, P &lt; 0.05)." title="" id="44" name="Picture"/>
+            <wp:docPr descr="" title="" id="45" name="Picture"/>
             <a:graphic>
               <a:graphicData uri="http://schemas.openxmlformats.org/drawingml/2006/picture">
                 <pic:pic>
                   <pic:nvPicPr>
-                    <pic:cNvPr descr="JacksonStrand_Paper%201_files/figure-docx/inf_cut_plot-1.png" id="45" name="Picture"/>
+                    <pic:cNvPr descr="Images/brome_images.jpg" id="46" name="Picture"/>
                     <pic:cNvPicPr>
                       <a:picLocks noChangeArrowheads="1" noChangeAspect="1"/>
                     </pic:cNvPicPr>
                   </pic:nvPicPr>
                   <pic:blipFill>
-                    <a:blip r:embed="rId43"/>
+                    <a:blip r:embed="rId44"/>
+                    <a:stretch>
+                      <a:fillRect/>
+                    </a:stretch>
+                  </pic:blipFill>
+                  <pic:spPr bwMode="auto">
+                    <a:xfrm>
+                      <a:off x="0" y="0"/>
+                      <a:ext cx="5334000" cy="2450869"/>
+                    </a:xfrm>
+                    <a:prstGeom prst="rect">
+                      <a:avLst/>
+                    </a:prstGeom>
+                    <a:noFill/>
+                    <a:ln w="9525">
+                      <a:noFill/>
+                      <a:headEnd/>
+                      <a:tailEnd/>
+                    </a:ln>
+                  </pic:spPr>
+                </pic:pic>
+              </a:graphicData>
+            </a:graphic>
+          </wp:inline>
+        </w:drawing>
+      </w:r>
+    </w:p>
+    <w:bookmarkEnd w:id="47"/>
+    <w:bookmarkStart w:id="51" w:name="figure4"/>
+    <w:p>
+      <w:pPr>
+        <w:pStyle w:val="Heading3"/>
+      </w:pPr>
+      <w:r>
+        <w:t xml:space="preserve">Figure 4</w:t>
+      </w:r>
+    </w:p>
+    <w:p>
+      <w:pPr>
+        <w:pStyle w:val="CaptionedFigure"/>
+      </w:pPr>
+      <w:r>
+        <w:drawing>
+          <wp:inline>
+            <wp:extent cx="5334000" cy="4267200"/>
+            <wp:effectExtent b="0" l="0" r="0" t="0"/>
+            <wp:docPr descr="Figure 4: Comparison of year and treatment group for controlled infestation of B. inermis. We observed a significant difference in cutting between high and low treatment groups (r = 0.592, P &lt; 0.05)." title="" id="49" name="Picture"/>
+            <a:graphic>
+              <a:graphicData uri="http://schemas.openxmlformats.org/drawingml/2006/picture">
+                <pic:pic>
+                  <pic:nvPicPr>
+                    <pic:cNvPr descr="JacksonStrand_Paper%201_files/figure-docx/inf_cut_plot-1.png" id="50" name="Picture"/>
+                    <pic:cNvPicPr>
+                      <a:picLocks noChangeArrowheads="1" noChangeAspect="1"/>
+                    </pic:cNvPicPr>
+                  </pic:nvPicPr>
+                  <pic:blipFill>
+                    <a:blip r:embed="rId48"/>
                     <a:stretch>
                       <a:fillRect/>
                     </a:stretch>
@@ -3305,8 +4345,8 @@
         <w:t xml:space="preserve">).</w:t>
       </w:r>
     </w:p>
-    <w:bookmarkEnd w:id="46"/>
-    <w:bookmarkStart w:id="50" w:name="figure5"/>
+    <w:bookmarkEnd w:id="51"/>
+    <w:bookmarkStart w:id="55" w:name="figure5"/>
     <w:p>
       <w:pPr>
         <w:pStyle w:val="Heading3"/>
@@ -3324,18 +4364,18 @@
           <wp:inline>
             <wp:extent cx="5334000" cy="4267200"/>
             <wp:effectExtent b="0" l="0" r="0" t="0"/>
-            <wp:docPr descr="Figure 6: Ineternodes infested by B. cephi within controlled infestation plots in Bozeman, MT, USA. We found that 61.2% of stems exhibited infestation in at least 5 nodes" title="" id="48" name="Picture"/>
+            <wp:docPr descr="Figure 6: Ineternodes infested by B. cephi within controlled infestation plots in Bozeman, MT, USA. We found that 61.2% of stems exhibited infestation in at least 5 nodes" title="" id="53" name="Picture"/>
             <a:graphic>
               <a:graphicData uri="http://schemas.openxmlformats.org/drawingml/2006/picture">
                 <pic:pic>
                   <pic:nvPicPr>
-                    <pic:cNvPr descr="JacksonStrand_Paper%201_files/figure-docx/figure5_pf_nodes_plot-1.png" id="49" name="Picture"/>
+                    <pic:cNvPr descr="JacksonStrand_Paper%201_files/figure-docx/figure5_pf_nodes_plot-1.png" id="54" name="Picture"/>
                     <pic:cNvPicPr>
                       <a:picLocks noChangeArrowheads="1" noChangeAspect="1"/>
                     </pic:cNvPicPr>
                   </pic:nvPicPr>
                   <pic:blipFill>
-                    <a:blip r:embed="rId47"/>
+                    <a:blip r:embed="rId52"/>
                     <a:stretch>
                       <a:fillRect/>
                     </a:stretch>
@@ -3386,8 +4426,8 @@
         <w:t xml:space="preserve">within controlled infestation plots in Bozeman, MT, USA. We found that 61.2% of stems exhibited infestation in at least 5 nodes</w:t>
       </w:r>
     </w:p>
-    <w:bookmarkEnd w:id="50"/>
-    <w:bookmarkStart w:id="54" w:name="figure6"/>
+    <w:bookmarkEnd w:id="55"/>
+    <w:bookmarkStart w:id="59" w:name="figure6"/>
     <w:p>
       <w:pPr>
         <w:pStyle w:val="Heading3"/>
@@ -3405,18 +4445,18 @@
           <wp:inline>
             <wp:extent cx="5334000" cy="4267200"/>
             <wp:effectExtent b="0" l="0" r="0" t="0"/>
-            <wp:docPr descr="Figure 6: Internodes infested by B. cephi within collected B. inermis stems in Moccasin and Big Sandy, MT, USA." title="" id="52" name="Picture"/>
+            <wp:docPr descr="Figure 6: Internodes infested by B. cephi within collected B. inermis stems in Moccasin and Big Sandy, MT, USA." title="" id="57" name="Picture"/>
             <a:graphic>
               <a:graphicData uri="http://schemas.openxmlformats.org/drawingml/2006/picture">
                 <pic:pic>
                   <pic:nvPicPr>
-                    <pic:cNvPr descr="JacksonStrand_Paper%201_files/figure-docx/figure6_brome_nodes-1.png" id="53" name="Picture"/>
+                    <pic:cNvPr descr="JacksonStrand_Paper%201_files/figure-docx/figure6_brome_nodes-1.png" id="58" name="Picture"/>
                     <pic:cNvPicPr>
                       <a:picLocks noChangeArrowheads="1" noChangeAspect="1"/>
                     </pic:cNvPicPr>
                   </pic:nvPicPr>
                   <pic:blipFill>
-                    <a:blip r:embed="rId51"/>
+                    <a:blip r:embed="rId56"/>
                     <a:stretch>
                       <a:fillRect/>
                     </a:stretch>
@@ -3483,8 +4523,8 @@
         <w:t xml:space="preserve">stems in Moccasin and Big Sandy, MT, USA.</w:t>
       </w:r>
     </w:p>
-    <w:bookmarkEnd w:id="54"/>
-    <w:bookmarkStart w:id="58" w:name="figure7"/>
+    <w:bookmarkEnd w:id="59"/>
+    <w:bookmarkStart w:id="63" w:name="figure7"/>
     <w:p>
       <w:pPr>
         <w:pStyle w:val="Heading3"/>
@@ -3502,18 +4542,18 @@
           <wp:inline>
             <wp:extent cx="5334000" cy="4267200"/>
             <wp:effectExtent b="0" l="0" r="0" t="0"/>
-            <wp:docPr descr="Figure 7: Stem cutting by C. cinctus. We compared WSS cutting in B. inermis and adjacent wheat fields in Big Sandy and Moccasin, MT, USA. The horizontal lines correspond to yearly mean cutting for each plant type across all sampling sites." title="" id="56" name="Picture"/>
+            <wp:docPr descr="Figure 7: Stem cutting by C. cinctus. We compared WSS cutting in B. inermis and adjacent wheat fields in Big Sandy and Moccasin, MT, USA. The horizontal lines correspond to yearly mean cutting for each plant type across all sampling sites." title="" id="61" name="Picture"/>
             <a:graphic>
               <a:graphicData uri="http://schemas.openxmlformats.org/drawingml/2006/picture">
                 <pic:pic>
                   <pic:nvPicPr>
-                    <pic:cNvPr descr="JacksonStrand_Paper%201_files/figure-docx/figure7_field_cut_plot-1.png" id="57" name="Picture"/>
+                    <pic:cNvPr descr="JacksonStrand_Paper%201_files/figure-docx/figure7_field_cut_plot-1.png" id="62" name="Picture"/>
                     <pic:cNvPicPr>
                       <a:picLocks noChangeArrowheads="1" noChangeAspect="1"/>
                     </pic:cNvPicPr>
                   </pic:nvPicPr>
                   <pic:blipFill>
-                    <a:blip r:embed="rId55"/>
+                    <a:blip r:embed="rId60"/>
                     <a:stretch>
                       <a:fillRect/>
                     </a:stretch>
@@ -3577,8 +4617,8 @@
         <w:t xml:space="preserve">and adjacent wheat fields in Big Sandy and Moccasin, MT, USA. The horizontal lines correspond to yearly mean cutting for each plant type across all sampling sites.</w:t>
       </w:r>
     </w:p>
-    <w:bookmarkEnd w:id="58"/>
-    <w:bookmarkStart w:id="62" w:name="figure8"/>
+    <w:bookmarkEnd w:id="63"/>
+    <w:bookmarkStart w:id="67" w:name="figure8"/>
     <w:p>
       <w:pPr>
         <w:pStyle w:val="Heading3"/>
@@ -3596,18 +4636,18 @@
           <wp:inline>
             <wp:extent cx="5334000" cy="4267200"/>
             <wp:effectExtent b="0" l="0" r="0" t="0"/>
-            <wp:docPr descr="Ratios of parasitized to cut stems in B. inermis and adjacent cultivated wheat. Dotted line represents where a 1:1 cut:parasitized ratio lies." title="" id="60" name="Picture"/>
+            <wp:docPr descr="Ratios of parasitized to cut stems in B. inermis and adjacent cultivated wheat. Dotted line represents where a 1:1 cut:parasitized ratio lies." title="" id="65" name="Picture"/>
             <a:graphic>
               <a:graphicData uri="http://schemas.openxmlformats.org/drawingml/2006/picture">
                 <pic:pic>
                   <pic:nvPicPr>
-                    <pic:cNvPr descr="JacksonStrand_Paper%201_files/figure-docx/figure8-1.png" id="61" name="Picture"/>
+                    <pic:cNvPr descr="JacksonStrand_Paper%201_files/figure-docx/figure8-1.png" id="66" name="Picture"/>
                     <pic:cNvPicPr>
                       <a:picLocks noChangeArrowheads="1" noChangeAspect="1"/>
                     </pic:cNvPicPr>
                   </pic:nvPicPr>
                   <pic:blipFill>
-                    <a:blip r:embed="rId59"/>
+                    <a:blip r:embed="rId64"/>
                     <a:stretch>
                       <a:fillRect/>
                     </a:stretch>
@@ -3658,9 +4698,171 @@
         <w:t xml:space="preserve">and adjacent cultivated wheat. Dotted line represents where a 1:1 cut:parasitized ratio lies.</w:t>
       </w:r>
     </w:p>
-    <w:bookmarkEnd w:id="62"/>
-    <w:bookmarkEnd w:id="63"/>
-    <w:bookmarkStart w:id="127" w:name="citations"/>
+    <w:bookmarkEnd w:id="67"/>
+    <w:bookmarkStart w:id="71" w:name="figure9"/>
+    <w:p>
+      <w:pPr>
+        <w:pStyle w:val="Heading3"/>
+      </w:pPr>
+      <w:r>
+        <w:t xml:space="preserve">Figure 9</w:t>
+      </w:r>
+    </w:p>
+    <w:p>
+      <w:pPr>
+        <w:pStyle w:val="CaptionedFigure"/>
+      </w:pPr>
+      <w:r>
+        <w:drawing>
+          <wp:inline>
+            <wp:extent cx="5334000" cy="4267200"/>
+            <wp:effectExtent b="0" l="0" r="0" t="0"/>
+            <wp:docPr descr="Comparison of parasitoid presence in B. inermis between July and September collections." title="" id="69" name="Picture"/>
+            <a:graphic>
+              <a:graphicData uri="http://schemas.openxmlformats.org/drawingml/2006/picture">
+                <pic:pic>
+                  <pic:nvPicPr>
+                    <pic:cNvPr descr="JacksonStrand_Paper%201_files/figure-docx/figure9-1.png" id="70" name="Picture"/>
+                    <pic:cNvPicPr>
+                      <a:picLocks noChangeArrowheads="1" noChangeAspect="1"/>
+                    </pic:cNvPicPr>
+                  </pic:nvPicPr>
+                  <pic:blipFill>
+                    <a:blip r:embed="rId68"/>
+                    <a:stretch>
+                      <a:fillRect/>
+                    </a:stretch>
+                  </pic:blipFill>
+                  <pic:spPr bwMode="auto">
+                    <a:xfrm>
+                      <a:off x="0" y="0"/>
+                      <a:ext cx="5334000" cy="4267200"/>
+                    </a:xfrm>
+                    <a:prstGeom prst="rect">
+                      <a:avLst/>
+                    </a:prstGeom>
+                    <a:noFill/>
+                    <a:ln w="9525">
+                      <a:noFill/>
+                      <a:headEnd/>
+                      <a:tailEnd/>
+                    </a:ln>
+                  </pic:spPr>
+                </pic:pic>
+              </a:graphicData>
+            </a:graphic>
+          </wp:inline>
+        </w:drawing>
+      </w:r>
+    </w:p>
+    <w:p>
+      <w:pPr>
+        <w:pStyle w:val="ImageCaption"/>
+      </w:pPr>
+      <w:r>
+        <w:t xml:space="preserve">Comparison of parasitoid presence in</w:t>
+      </w:r>
+      <w:r>
+        <w:t xml:space="preserve"> </w:t>
+      </w:r>
+      <w:r>
+        <w:rPr>
+          <w:iCs/>
+          <w:i/>
+        </w:rPr>
+        <w:t xml:space="preserve">B. inermis</w:t>
+      </w:r>
+      <w:r>
+        <w:t xml:space="preserve"> </w:t>
+      </w:r>
+      <w:r>
+        <w:t xml:space="preserve">between July and September collections.</w:t>
+      </w:r>
+    </w:p>
+    <w:bookmarkEnd w:id="71"/>
+    <w:bookmarkStart w:id="75" w:name="figurex"/>
+    <w:p>
+      <w:pPr>
+        <w:pStyle w:val="Heading3"/>
+      </w:pPr>
+      <w:r>
+        <w:t xml:space="preserve">Figure 10</w:t>
+      </w:r>
+    </w:p>
+    <w:p>
+      <w:pPr>
+        <w:pStyle w:val="CaptionedFigure"/>
+      </w:pPr>
+      <w:r>
+        <w:drawing>
+          <wp:inline>
+            <wp:extent cx="5334000" cy="4267200"/>
+            <wp:effectExtent b="0" l="0" r="0" t="0"/>
+            <wp:docPr descr="Location of Montana, USA field sites. Controlled B. inermis infestation site was in Bozeman, while field sites were located in centrally location Moccasin, MT and northern Big Sandy, MT." title="" id="73" name="Picture"/>
+            <a:graphic>
+              <a:graphicData uri="http://schemas.openxmlformats.org/drawingml/2006/picture">
+                <pic:pic>
+                  <pic:nvPicPr>
+                    <pic:cNvPr descr="JacksonStrand_Paper%201_files/figure-docx/figure10-1.png" id="74" name="Picture"/>
+                    <pic:cNvPicPr>
+                      <a:picLocks noChangeArrowheads="1" noChangeAspect="1"/>
+                    </pic:cNvPicPr>
+                  </pic:nvPicPr>
+                  <pic:blipFill>
+                    <a:blip r:embed="rId72"/>
+                    <a:stretch>
+                      <a:fillRect/>
+                    </a:stretch>
+                  </pic:blipFill>
+                  <pic:spPr bwMode="auto">
+                    <a:xfrm>
+                      <a:off x="0" y="0"/>
+                      <a:ext cx="5334000" cy="4267200"/>
+                    </a:xfrm>
+                    <a:prstGeom prst="rect">
+                      <a:avLst/>
+                    </a:prstGeom>
+                    <a:noFill/>
+                    <a:ln w="9525">
+                      <a:noFill/>
+                      <a:headEnd/>
+                      <a:tailEnd/>
+                    </a:ln>
+                  </pic:spPr>
+                </pic:pic>
+              </a:graphicData>
+            </a:graphic>
+          </wp:inline>
+        </w:drawing>
+      </w:r>
+    </w:p>
+    <w:p>
+      <w:pPr>
+        <w:pStyle w:val="ImageCaption"/>
+      </w:pPr>
+      <w:r>
+        <w:t xml:space="preserve">Location of Montana, USA field sites. Controlled</w:t>
+      </w:r>
+      <w:r>
+        <w:t xml:space="preserve"> </w:t>
+      </w:r>
+      <w:r>
+        <w:rPr>
+          <w:iCs/>
+          <w:i/>
+        </w:rPr>
+        <w:t xml:space="preserve">B. inermis</w:t>
+      </w:r>
+      <w:r>
+        <w:t xml:space="preserve"> </w:t>
+      </w:r>
+      <w:r>
+        <w:t xml:space="preserve">infestation site was in Bozeman, while field sites were located in centrally location Moccasin, MT and northern Big Sandy, MT.</w:t>
+      </w:r>
+    </w:p>
+    <w:bookmarkEnd w:id="75"/>
+    <w:bookmarkEnd w:id="76"/>
+    <w:bookmarkStart w:id="146" w:name="citations"/>
     <w:p>
       <w:pPr>
         <w:pStyle w:val="Heading2"/>
@@ -3669,1445 +4871,805 @@
         <w:t xml:space="preserve">Citations</w:t>
       </w:r>
     </w:p>
-    <w:bookmarkStart w:id="126" w:name="refs"/>
-    <w:bookmarkStart w:id="64" w:name="ref-Ainslie1920"/>
+    <w:bookmarkStart w:id="145" w:name="refs"/>
+    <w:bookmarkStart w:id="77" w:name="ref-Ainslie1920"/>
     <w:p>
       <w:pPr>
         <w:pStyle w:val="Bibliography"/>
       </w:pPr>
       <w:r>
-        <w:t xml:space="preserve">Ainslie, C. N. 1920.</w:t>
-      </w:r>
-      <w:r>
-        <w:t xml:space="preserve"> </w:t>
-      </w:r>
-      <w:r>
-        <w:t xml:space="preserve">“The Western Grass-Stem Sawfly.”</w:t>
-      </w:r>
-      <w:r>
-        <w:t xml:space="preserve"> </w:t>
-      </w:r>
-      <w:r>
-        <w:rPr>
-          <w:iCs/>
-          <w:i/>
-        </w:rPr>
-        <w:t xml:space="preserve">United States Department of Agriculture</w:t>
-      </w:r>
+        <w:t xml:space="preserve">Ainslie CN. 1920. The western grass-stem sawfly. United States Department of Agriculture.</w:t>
+      </w:r>
+    </w:p>
+    <w:bookmarkEnd w:id="77"/>
+    <w:bookmarkStart w:id="78" w:name="ref-lme4"/>
+    <w:p>
+      <w:pPr>
+        <w:pStyle w:val="Bibliography"/>
+      </w:pPr>
+      <w:r>
+        <w:t xml:space="preserve">Bates MD, Bolker B, Walker S. 2015. Fitting linear mixed-effects models using lme4. Journal of Statistical Software. 67:1–48.</w:t>
+      </w:r>
+    </w:p>
+    <w:bookmarkEnd w:id="78"/>
+    <w:bookmarkStart w:id="80" w:name="ref-Beres2011"/>
+    <w:p>
+      <w:pPr>
+        <w:pStyle w:val="Bibliography"/>
+      </w:pPr>
+      <w:r>
+        <w:t xml:space="preserve">Beres BL, Dosdall LM, Weaver DK, et al. 2011. Biology and integrated management of wheat stem sawfly and the need for continuing research. Canadian Entomologist. 143:105–125.</w:t>
+      </w:r>
+      <w:r>
+        <w:t xml:space="preserve"> </w:t>
+      </w:r>
+      <w:hyperlink r:id="rId79">
+        <w:r>
+          <w:rPr>
+            <w:rStyle w:val="Hyperlink"/>
+          </w:rPr>
+          <w:t xml:space="preserve">https://doi.org/10.4039/n10-056</w:t>
+        </w:r>
+      </w:hyperlink>
       <w:r>
         <w:t xml:space="preserve">.</w:t>
       </w:r>
     </w:p>
-    <w:bookmarkEnd w:id="64"/>
-    <w:bookmarkStart w:id="65" w:name="ref-lme4"/>
+    <w:bookmarkEnd w:id="80"/>
+    <w:bookmarkStart w:id="82" w:name="ref-Bhandari2020"/>
     <w:p>
       <w:pPr>
         <w:pStyle w:val="Bibliography"/>
       </w:pPr>
       <w:r>
-        <w:t xml:space="preserve">Bates, MM Douglas, Ben Bolker, and Steve Walker. 2015.</w:t>
-      </w:r>
-      <w:r>
-        <w:t xml:space="preserve"> </w:t>
-      </w:r>
-      <w:r>
-        <w:t xml:space="preserve">“Fitting Linear Mixed-Effects Models Using Lme4.”</w:t>
-      </w:r>
-      <w:r>
-        <w:t xml:space="preserve"> </w:t>
-      </w:r>
-      <w:r>
-        <w:rPr>
-          <w:iCs/>
-          <w:i/>
-        </w:rPr>
-        <w:t xml:space="preserve">Journal of Statistical Software</w:t>
-      </w:r>
-      <w:r>
-        <w:t xml:space="preserve"> </w:t>
-      </w:r>
-      <w:r>
-        <w:t xml:space="preserve">67: 1–48.</w:t>
-      </w:r>
-    </w:p>
-    <w:bookmarkEnd w:id="65"/>
-    <w:bookmarkStart w:id="67" w:name="ref-Beres2011"/>
+        <w:t xml:space="preserve">Bhandari R. 2020.</w:t>
+      </w:r>
+      <w:r>
+        <w:t xml:space="preserve"> </w:t>
+      </w:r>
+      <w:hyperlink r:id="rId81">
+        <w:r>
+          <w:rPr>
+            <w:rStyle w:val="Hyperlink"/>
+          </w:rPr>
+          <w:t xml:space="preserve">Assessment of host selection behaviors and oviposition preferences of cephus cinctus norton (hymenoptera: Cephidae) using wheat and smooth brome</w:t>
+        </w:r>
+      </w:hyperlink>
+      <w:r>
+        <w:t xml:space="preserve">.</w:t>
+      </w:r>
+    </w:p>
+    <w:bookmarkEnd w:id="82"/>
+    <w:bookmarkStart w:id="84" w:name="ref-Buteler2015"/>
     <w:p>
       <w:pPr>
         <w:pStyle w:val="Bibliography"/>
       </w:pPr>
       <w:r>
-        <w:t xml:space="preserve">Beres, B. L., L. M. Dosdall, D. K. Weaver, H. A. Cárcamo, and D. M. Spaner. 2011.</w:t>
-      </w:r>
-      <w:r>
-        <w:t xml:space="preserve"> </w:t>
-      </w:r>
-      <w:r>
-        <w:t xml:space="preserve">“Biology and Integrated Management of Wheat Stem Sawfly and the Need for Continuing Research.”</w:t>
-      </w:r>
-      <w:r>
-        <w:t xml:space="preserve"> </w:t>
-      </w:r>
-      <w:r>
-        <w:rPr>
-          <w:iCs/>
-          <w:i/>
-        </w:rPr>
-        <w:t xml:space="preserve">Canadian Entomologist</w:t>
-      </w:r>
-      <w:r>
-        <w:t xml:space="preserve"> </w:t>
-      </w:r>
-      <w:r>
-        <w:t xml:space="preserve">143: 105–25.</w:t>
-      </w:r>
-      <w:r>
-        <w:t xml:space="preserve"> </w:t>
-      </w:r>
-      <w:hyperlink r:id="rId66">
-        <w:r>
-          <w:rPr>
-            <w:rStyle w:val="Hyperlink"/>
-          </w:rPr>
-          <w:t xml:space="preserve">https://doi.org/10.4039/n10-056</w:t>
+        <w:t xml:space="preserve">Buteler M, Peterson RKD, Hofland ML, et al. 2015. A multiple decrement life table reveals that host plant resistance and parasitism are major causes of mortality for the wheat stem sawfly. Environmental Entomology. 44:1571–1580.</w:t>
+      </w:r>
+      <w:r>
+        <w:t xml:space="preserve"> </w:t>
+      </w:r>
+      <w:hyperlink r:id="rId83">
+        <w:r>
+          <w:rPr>
+            <w:rStyle w:val="Hyperlink"/>
+          </w:rPr>
+          <w:t xml:space="preserve">https://doi.org/10.1093/ee/nvv128</w:t>
         </w:r>
       </w:hyperlink>
       <w:r>
         <w:t xml:space="preserve">.</w:t>
       </w:r>
     </w:p>
-    <w:bookmarkEnd w:id="67"/>
-    <w:bookmarkStart w:id="69" w:name="ref-Bhandari2020"/>
+    <w:bookmarkEnd w:id="84"/>
+    <w:bookmarkStart w:id="86" w:name="ref-Buteler2008"/>
     <w:p>
       <w:pPr>
         <w:pStyle w:val="Bibliography"/>
       </w:pPr>
       <w:r>
-        <w:t xml:space="preserve">Bhandari, Rekha. 2020.</w:t>
-      </w:r>
-      <w:r>
-        <w:t xml:space="preserve"> </w:t>
-      </w:r>
-      <w:r>
-        <w:t xml:space="preserve">“</w:t>
-      </w:r>
-      <w:hyperlink r:id="rId68">
-        <w:r>
-          <w:rPr>
-            <w:rStyle w:val="Hyperlink"/>
-          </w:rPr>
-          <w:t xml:space="preserve">Assessment of Host Selection Behaviors and Oviposition Preferences of Cephus Cinctus Norton (Hymenoptera: Cephidae) Using Wheat and Smooth Brome</w:t>
-        </w:r>
-      </w:hyperlink>
-      <w:r>
-        <w:t xml:space="preserve">.”</w:t>
-      </w:r>
-    </w:p>
-    <w:bookmarkEnd w:id="69"/>
-    <w:bookmarkStart w:id="71" w:name="ref-Buteler2015"/>
+        <w:t xml:space="preserve">Buteler M, Weaver DK, Miller PR. 2008. Wheat stem sawfly-infested plants benefit from parasitism of the herbivorous larvae. Agricultural and Forest Entomology. 10:347–354.</w:t>
+      </w:r>
+      <w:r>
+        <w:t xml:space="preserve"> </w:t>
+      </w:r>
+      <w:hyperlink r:id="rId85">
+        <w:r>
+          <w:rPr>
+            <w:rStyle w:val="Hyperlink"/>
+          </w:rPr>
+          <w:t xml:space="preserve">https://doi.org/10.1111/j.1461-9563.2008.00396.x</w:t>
+        </w:r>
+      </w:hyperlink>
+      <w:r>
+        <w:t xml:space="preserve">.</w:t>
+      </w:r>
+    </w:p>
+    <w:bookmarkEnd w:id="86"/>
+    <w:bookmarkStart w:id="88" w:name="ref-Cano2022"/>
     <w:p>
       <w:pPr>
         <w:pStyle w:val="Bibliography"/>
       </w:pPr>
       <w:r>
-        <w:t xml:space="preserve">Buteler, Micaela, Robert K. D. Peterson, Megan L. Hofland, and David K. Weaver. 2015.</w:t>
-      </w:r>
-      <w:r>
-        <w:t xml:space="preserve"> </w:t>
-      </w:r>
-      <w:r>
-        <w:t xml:space="preserve">“A Multiple Decrement Life Table Reveals That Host Plant Resistance and Parasitism Are Major Causes of Mortality for the Wheat Stem Sawfly.”</w:t>
-      </w:r>
-      <w:r>
-        <w:t xml:space="preserve"> </w:t>
-      </w:r>
-      <w:r>
-        <w:rPr>
-          <w:iCs/>
-          <w:i/>
-        </w:rPr>
-        <w:t xml:space="preserve">Environmental Entomology</w:t>
-      </w:r>
-      <w:r>
-        <w:t xml:space="preserve"> </w:t>
-      </w:r>
-      <w:r>
-        <w:t xml:space="preserve">44: 1571–80.</w:t>
-      </w:r>
-      <w:r>
-        <w:t xml:space="preserve"> </w:t>
-      </w:r>
-      <w:hyperlink r:id="rId70">
-        <w:r>
-          <w:rPr>
-            <w:rStyle w:val="Hyperlink"/>
-          </w:rPr>
-          <w:t xml:space="preserve">https://doi.org/10.1093/ee/nvv128</w:t>
+        <w:t xml:space="preserve">Cano D, Martínez-Núñez C, Pérez AJ, et al. 2022. Small floral patches are resistant reservoirs of wild floral visitor insects and the pollination service in agricultural landscapes. Biological Conservation. 276.</w:t>
+      </w:r>
+      <w:r>
+        <w:t xml:space="preserve"> </w:t>
+      </w:r>
+      <w:hyperlink r:id="rId87">
+        <w:r>
+          <w:rPr>
+            <w:rStyle w:val="Hyperlink"/>
+          </w:rPr>
+          <w:t xml:space="preserve">https://doi.org/10.1016/j.biocon.2022.109789</w:t>
         </w:r>
       </w:hyperlink>
       <w:r>
         <w:t xml:space="preserve">.</w:t>
       </w:r>
     </w:p>
-    <w:bookmarkEnd w:id="71"/>
-    <w:bookmarkStart w:id="73" w:name="ref-Buteler2008"/>
+    <w:bookmarkEnd w:id="88"/>
+    <w:bookmarkStart w:id="90" w:name="ref-Carlson1985"/>
     <w:p>
       <w:pPr>
         <w:pStyle w:val="Bibliography"/>
       </w:pPr>
       <w:r>
-        <w:t xml:space="preserve">Buteler, Micaela, David K. Weaver, and Perry R. Miller. 2008.</w:t>
-      </w:r>
-      <w:r>
-        <w:t xml:space="preserve"> </w:t>
-      </w:r>
-      <w:r>
-        <w:t xml:space="preserve">“Wheat Stem Sawfly-Infested Plants Benefit from Parasitism of the Herbivorous Larvae.”</w:t>
-      </w:r>
-      <w:r>
-        <w:t xml:space="preserve"> </w:t>
-      </w:r>
-      <w:r>
-        <w:rPr>
-          <w:iCs/>
-          <w:i/>
-        </w:rPr>
-        <w:t xml:space="preserve">Agricultural and Forest Entomology</w:t>
-      </w:r>
-      <w:r>
-        <w:t xml:space="preserve"> </w:t>
-      </w:r>
-      <w:r>
-        <w:t xml:space="preserve">10 (November): 347–54.</w:t>
-      </w:r>
-      <w:r>
-        <w:t xml:space="preserve"> </w:t>
-      </w:r>
-      <w:hyperlink r:id="rId72">
-        <w:r>
-          <w:rPr>
-            <w:rStyle w:val="Hyperlink"/>
-          </w:rPr>
-          <w:t xml:space="preserve">https://doi.org/10.1111/j.1461-9563.2008.00396.x</w:t>
+        <w:t xml:space="preserve">Carlson IT, Newell LC. 1985. Smooth bromegrass. In: Forages: the science of grassland agriculture. Iowa State University. p. 198–206. Available from</w:t>
+      </w:r>
+      <w:r>
+        <w:t xml:space="preserve"> </w:t>
+      </w:r>
+      <w:hyperlink r:id="rId89">
+        <w:r>
+          <w:rPr>
+            <w:rStyle w:val="Hyperlink"/>
+          </w:rPr>
+          <w:t xml:space="preserve">https://www.cabdirect.org/cabdirect/abstract/19850777665</w:t>
         </w:r>
       </w:hyperlink>
       <w:r>
         <w:t xml:space="preserve">.</w:t>
       </w:r>
     </w:p>
-    <w:bookmarkEnd w:id="73"/>
-    <w:bookmarkStart w:id="75" w:name="ref-Cano2022"/>
+    <w:bookmarkEnd w:id="90"/>
+    <w:bookmarkStart w:id="92" w:name="ref-Cockrell2017"/>
     <w:p>
       <w:pPr>
         <w:pStyle w:val="Bibliography"/>
       </w:pPr>
       <w:r>
-        <w:t xml:space="preserve">Cano, Domingo, Carlos Martínez-Núñez, Antonio J. Pérez, Teresa Salido, and Pedro J. Rey. 2022.</w:t>
-      </w:r>
-      <w:r>
-        <w:t xml:space="preserve"> </w:t>
-      </w:r>
-      <w:r>
-        <w:t xml:space="preserve">“Small Floral Patches Are Resistant Reservoirs of Wild Floral Visitor Insects and the Pollination Service in Agricultural Landscapes.”</w:t>
-      </w:r>
-      <w:r>
-        <w:t xml:space="preserve"> </w:t>
-      </w:r>
-      <w:r>
-        <w:rPr>
-          <w:iCs/>
-          <w:i/>
-        </w:rPr>
-        <w:t xml:space="preserve">Biological Conservation</w:t>
-      </w:r>
-      <w:r>
-        <w:t xml:space="preserve"> </w:t>
-      </w:r>
-      <w:r>
-        <w:t xml:space="preserve">276 (December).</w:t>
-      </w:r>
-      <w:r>
-        <w:t xml:space="preserve"> </w:t>
-      </w:r>
-      <w:hyperlink r:id="rId74">
-        <w:r>
-          <w:rPr>
-            <w:rStyle w:val="Hyperlink"/>
-          </w:rPr>
-          <w:t xml:space="preserve">https://doi.org/10.1016/j.biocon.2022.109789</w:t>
+        <w:t xml:space="preserve">Cockrell DM, Griffin-Nolan RJ, Rand TA, et al. 2017. Host plants of the wheat stem sawfly (hymenoptera: cephidae). Environmental Entomology. 46:847–854.</w:t>
+      </w:r>
+      <w:r>
+        <w:t xml:space="preserve"> </w:t>
+      </w:r>
+      <w:hyperlink r:id="rId91">
+        <w:r>
+          <w:rPr>
+            <w:rStyle w:val="Hyperlink"/>
+          </w:rPr>
+          <w:t xml:space="preserve">https://doi.org/10.1093/ee/nvx104</w:t>
         </w:r>
       </w:hyperlink>
       <w:r>
         <w:t xml:space="preserve">.</w:t>
       </w:r>
     </w:p>
-    <w:bookmarkEnd w:id="75"/>
-    <w:bookmarkStart w:id="77" w:name="ref-Carlson1985"/>
+    <w:bookmarkEnd w:id="92"/>
+    <w:bookmarkStart w:id="93" w:name="ref-Criddle1922"/>
     <w:p>
       <w:pPr>
         <w:pStyle w:val="Bibliography"/>
       </w:pPr>
       <w:r>
-        <w:t xml:space="preserve">Carlson, I T, and L C Newell. 1985.</w:t>
-      </w:r>
-      <w:r>
-        <w:t xml:space="preserve"> </w:t>
-      </w:r>
-      <w:r>
-        <w:t xml:space="preserve">“Smooth Bromegrass.”</w:t>
-      </w:r>
-      <w:r>
-        <w:t xml:space="preserve"> In</w:t>
-      </w:r>
-      <w:r>
-        <w:t xml:space="preserve"> </w:t>
-      </w:r>
-      <w:r>
-        <w:rPr>
-          <w:iCs/>
-          <w:i/>
-        </w:rPr>
-        <w:t xml:space="preserve">Forages: The Science of Grassland Agriculture</w:t>
-      </w:r>
-      <w:r>
-        <w:t xml:space="preserve">, 198–206. Iowa State University.</w:t>
-      </w:r>
-      <w:r>
-        <w:t xml:space="preserve"> </w:t>
-      </w:r>
-      <w:hyperlink r:id="rId76">
-        <w:r>
-          <w:rPr>
-            <w:rStyle w:val="Hyperlink"/>
-          </w:rPr>
-          <w:t xml:space="preserve">https://www.cabdirect.org/cabdirect/abstract/19850777665</w:t>
+        <w:t xml:space="preserve">Criddle N. 1922. The western-stem sawfly and its control. Canadian Department of Agriculture.</w:t>
+      </w:r>
+    </w:p>
+    <w:bookmarkEnd w:id="93"/>
+    <w:bookmarkStart w:id="94" w:name="ref-Davis1955"/>
+    <w:p>
+      <w:pPr>
+        <w:pStyle w:val="Bibliography"/>
+      </w:pPr>
+      <w:r>
+        <w:t xml:space="preserve">Davis EG, Benton C, Somsen HW. 1955. Natural enemies of the wheat stem sawfly in north dakota and montana. North Dakota Agricultural Experimental Bimonthly Bulletin. 18:63–65.</w:t>
+      </w:r>
+    </w:p>
+    <w:bookmarkEnd w:id="94"/>
+    <w:bookmarkStart w:id="96" w:name="ref-Dillemuth2008"/>
+    <w:p>
+      <w:pPr>
+        <w:pStyle w:val="Bibliography"/>
+      </w:pPr>
+      <w:r>
+        <w:t xml:space="preserve">Dillemuth FP, Rietschier EA, Cronin JT. 2008. Patch dynamics of a native grass in relation to the spread of invasive smooth brome (bromus inermis). Biological Invasions 2008 11:6. 11:1381–1391.</w:t>
+      </w:r>
+      <w:r>
+        <w:t xml:space="preserve"> </w:t>
+      </w:r>
+      <w:hyperlink r:id="rId95">
+        <w:r>
+          <w:rPr>
+            <w:rStyle w:val="Hyperlink"/>
+          </w:rPr>
+          <w:t xml:space="preserve">https://doi.org/10.1007/S10530-008-9346-7</w:t>
         </w:r>
       </w:hyperlink>
       <w:r>
         <w:t xml:space="preserve">.</w:t>
       </w:r>
     </w:p>
-    <w:bookmarkEnd w:id="77"/>
-    <w:bookmarkStart w:id="79" w:name="ref-Cockrell2017"/>
+    <w:bookmarkEnd w:id="96"/>
+    <w:bookmarkStart w:id="97" w:name="ref-Evans1999"/>
     <w:p>
       <w:pPr>
         <w:pStyle w:val="Bibliography"/>
       </w:pPr>
       <w:r>
-        <w:t xml:space="preserve">Cockrell, Darren M., Robert J. Griffin-Nolan, Tatyana A. Rand, Nuha Altilmisani, Paul J. Ode, and Frank Peairs. 2017.</w:t>
-      </w:r>
-      <w:r>
-        <w:t xml:space="preserve"> </w:t>
-      </w:r>
-      <w:r>
-        <w:t xml:space="preserve">“Host Plants of the Wheat Stem Sawfly (Hymenoptera: Cephidae).”</w:t>
-      </w:r>
-      <w:r>
-        <w:t xml:space="preserve"> </w:t>
-      </w:r>
-      <w:r>
-        <w:rPr>
-          <w:iCs/>
-          <w:i/>
-        </w:rPr>
-        <w:t xml:space="preserve">Environmental Entomology</w:t>
-      </w:r>
-      <w:r>
-        <w:t xml:space="preserve">. Entomological Society of America.</w:t>
-      </w:r>
-      <w:r>
-        <w:t xml:space="preserve"> </w:t>
-      </w:r>
-      <w:hyperlink r:id="rId78">
-        <w:r>
-          <w:rPr>
-            <w:rStyle w:val="Hyperlink"/>
-          </w:rPr>
-          <w:t xml:space="preserve">https://doi.org/10.1093/ee/nvx104</w:t>
+        <w:t xml:space="preserve">Evans EW. 1999. Intra versus interspecific interactions of ladybeetles (coleoptera: Coccinellidae) attacking aphids.</w:t>
+      </w:r>
+    </w:p>
+    <w:bookmarkEnd w:id="97"/>
+    <w:bookmarkStart w:id="98" w:name="ref-Farstad1945"/>
+    <w:p>
+      <w:pPr>
+        <w:pStyle w:val="Bibliography"/>
+      </w:pPr>
+      <w:r>
+        <w:t xml:space="preserve">Farstad CW, Jacobson L. 1945. Manual for sawfly control workers in alberta.</w:t>
+      </w:r>
+    </w:p>
+    <w:bookmarkEnd w:id="98"/>
+    <w:bookmarkStart w:id="100" w:name="ref-Holmes1956"/>
+    <w:p>
+      <w:pPr>
+        <w:pStyle w:val="Bibliography"/>
+      </w:pPr>
+      <w:r>
+        <w:t xml:space="preserve">Holmes ND, Farstad CW. 1956. Effects of field exposure on immature stages of the wheat stem sawfly, cephus cinctus nort. (Hymenoptera: cephidae). Canadian Journal of Agricultural Science. 36:196–202. Available from</w:t>
+      </w:r>
+      <w:r>
+        <w:t xml:space="preserve"> </w:t>
+      </w:r>
+      <w:hyperlink r:id="rId99">
+        <w:r>
+          <w:rPr>
+            <w:rStyle w:val="Hyperlink"/>
+          </w:rPr>
+          <w:t xml:space="preserve">https://cdnsciencepub.com/doi/abs/10.4141/agsci-1956-0023</w:t>
         </w:r>
       </w:hyperlink>
       <w:r>
         <w:t xml:space="preserve">.</w:t>
       </w:r>
     </w:p>
-    <w:bookmarkEnd w:id="79"/>
-    <w:bookmarkStart w:id="80" w:name="ref-Davis1955"/>
+    <w:bookmarkEnd w:id="100"/>
+    <w:bookmarkStart w:id="102" w:name="ref-Holmes1960"/>
     <w:p>
       <w:pPr>
         <w:pStyle w:val="Bibliography"/>
       </w:pPr>
       <w:r>
-        <w:t xml:space="preserve">Davis, E. G., Curtis Benton, and H. W. Somsen. 1955.</w:t>
-      </w:r>
-      <w:r>
-        <w:t xml:space="preserve"> </w:t>
-      </w:r>
-      <w:r>
-        <w:t xml:space="preserve">“Natural Enemies of the Wheat Stem Sawfly in North Dakota and Montana.”</w:t>
-      </w:r>
-      <w:r>
-        <w:t xml:space="preserve"> </w:t>
-      </w:r>
-      <w:r>
-        <w:rPr>
-          <w:iCs/>
-          <w:i/>
-        </w:rPr>
-        <w:t xml:space="preserve">North Dakota Agricultural Experimental Bimonthly Bulletin</w:t>
-      </w:r>
-      <w:r>
-        <w:t xml:space="preserve"> </w:t>
-      </w:r>
-      <w:r>
-        <w:t xml:space="preserve">18: 63–65.</w:t>
-      </w:r>
-    </w:p>
-    <w:bookmarkEnd w:id="80"/>
-    <w:bookmarkStart w:id="82" w:name="ref-Dillemuth2008"/>
+        <w:t xml:space="preserve">Holmes ND, Peterson LK. 1960. THE INFLUENCE OF THE HOST ON OVIPOSITION BY THE WHEAT STEM SAWFLY, CEPHUS CINCTUS NORT. (HYMENOPTERA: CEPHIDAE). Canadian Journal of Plant Science. 40:29–46.</w:t>
+      </w:r>
+      <w:r>
+        <w:t xml:space="preserve"> </w:t>
+      </w:r>
+      <w:hyperlink r:id="rId101">
+        <w:r>
+          <w:rPr>
+            <w:rStyle w:val="Hyperlink"/>
+          </w:rPr>
+          <w:t xml:space="preserve">https://doi.org/10.4141/cjps60-004</w:t>
+        </w:r>
+      </w:hyperlink>
+      <w:r>
+        <w:t xml:space="preserve">.</w:t>
+      </w:r>
+    </w:p>
+    <w:bookmarkEnd w:id="102"/>
+    <w:bookmarkStart w:id="103" w:name="ref-Kennedy2000"/>
     <w:p>
       <w:pPr>
         <w:pStyle w:val="Bibliography"/>
       </w:pPr>
       <w:r>
-        <w:t xml:space="preserve">Dillemuth, Forrest P., Erick A. Rietschier, and James T. Cronin. 2008.</w:t>
-      </w:r>
-      <w:r>
-        <w:t xml:space="preserve"> </w:t>
-      </w:r>
-      <w:r>
-        <w:t xml:space="preserve">“Patch Dynamics of a Native Grass in Relation to the Spread of Invasive Smooth Brome (Bromus Inermis).”</w:t>
-      </w:r>
-      <w:r>
-        <w:t xml:space="preserve"> </w:t>
-      </w:r>
-      <w:r>
-        <w:rPr>
-          <w:iCs/>
-          <w:i/>
-        </w:rPr>
-        <w:t xml:space="preserve">Biological Invasions 2008 11:6</w:t>
-      </w:r>
-      <w:r>
-        <w:t xml:space="preserve"> </w:t>
-      </w:r>
-      <w:r>
-        <w:t xml:space="preserve">11 (September): 1381–91.</w:t>
-      </w:r>
-      <w:r>
-        <w:t xml:space="preserve"> </w:t>
-      </w:r>
-      <w:hyperlink r:id="rId81">
-        <w:r>
-          <w:rPr>
-            <w:rStyle w:val="Hyperlink"/>
-          </w:rPr>
-          <w:t xml:space="preserve">https://doi.org/10.1007/S10530-008-9346-7</w:t>
+        <w:t xml:space="preserve">Kennedy GG, Storer NP. 2000. Life systems of polyphagous arthropod pests in temporally unstable cropping systems. Annual Review of Entomology. 45:467–493.</w:t>
+      </w:r>
+    </w:p>
+    <w:bookmarkEnd w:id="103"/>
+    <w:bookmarkStart w:id="105" w:name="ref-Lesieur2016"/>
+    <w:p>
+      <w:pPr>
+        <w:pStyle w:val="Bibliography"/>
+      </w:pPr>
+      <w:r>
+        <w:t xml:space="preserve">Lesieur V, Martin JF, Weaver DK, et al. 2016. Phylogeography of the wheat stem sawfly, cephus cinctus norton (hymenoptera: Cephidae): Implications for pest management. PLoS ONE. 11:168370.</w:t>
+      </w:r>
+      <w:r>
+        <w:t xml:space="preserve"> </w:t>
+      </w:r>
+      <w:hyperlink r:id="rId104">
+        <w:r>
+          <w:rPr>
+            <w:rStyle w:val="Hyperlink"/>
+          </w:rPr>
+          <w:t xml:space="preserve">https://doi.org/10.1371/journal.pone.0168370</w:t>
         </w:r>
       </w:hyperlink>
       <w:r>
         <w:t xml:space="preserve">.</w:t>
       </w:r>
     </w:p>
-    <w:bookmarkEnd w:id="82"/>
-    <w:bookmarkStart w:id="83" w:name="ref-Evans1999"/>
+    <w:bookmarkEnd w:id="105"/>
+    <w:bookmarkStart w:id="107" w:name="ref-DeMorais2023"/>
     <w:p>
       <w:pPr>
         <w:pStyle w:val="Bibliography"/>
       </w:pPr>
       <w:r>
-        <w:t xml:space="preserve">Evans, Edward W. 1999.</w:t>
-      </w:r>
-      <w:r>
-        <w:t xml:space="preserve"> </w:t>
-      </w:r>
-      <w:r>
-        <w:rPr>
-          <w:iCs/>
-          <w:i/>
-        </w:rPr>
-        <w:t xml:space="preserve">Intra Versus Interspecific Interactions of Ladybeetles (Coleoptera: Coccinellidae) Attacking Aphids</w:t>
-      </w:r>
+        <w:t xml:space="preserve">Morais RMD, Freitas De Morais A de, Handte VG, et al. 2023. Enhancing arthropod communities through plant diversified edge of kale cultivation. Pesquisa Agropecuária Gaúcha. 29:77–91.</w:t>
+      </w:r>
+      <w:r>
+        <w:t xml:space="preserve"> </w:t>
+      </w:r>
+      <w:hyperlink r:id="rId106">
+        <w:r>
+          <w:rPr>
+            <w:rStyle w:val="Hyperlink"/>
+          </w:rPr>
+          <w:t xml:space="preserve">https://doi.org/10.36812/pag.202329177-91</w:t>
+        </w:r>
+      </w:hyperlink>
       <w:r>
         <w:t xml:space="preserve">.</w:t>
       </w:r>
-      <w:r>
-        <w:t xml:space="preserve"> </w:t>
-      </w:r>
-      <w:r>
-        <w:rPr>
-          <w:iCs/>
-          <w:i/>
-        </w:rPr>
-        <w:t xml:space="preserve">Oecologia</w:t>
-      </w:r>
-      <w:r>
-        <w:t xml:space="preserve">. Vol. 87.</w:t>
-      </w:r>
-    </w:p>
-    <w:bookmarkEnd w:id="83"/>
-    <w:bookmarkStart w:id="84" w:name="ref-Farstad1945"/>
+    </w:p>
+    <w:bookmarkEnd w:id="107"/>
+    <w:bookmarkStart w:id="109" w:name="ref-Morrill1996"/>
     <w:p>
       <w:pPr>
         <w:pStyle w:val="Bibliography"/>
       </w:pPr>
       <w:r>
-        <w:t xml:space="preserve">Farstad, C. W., and L. Jacobson. 1945.</w:t>
-      </w:r>
-      <w:r>
-        <w:t xml:space="preserve"> </w:t>
-      </w:r>
-      <w:r>
-        <w:t xml:space="preserve">“Manual for Sawfly Control Workers in Alberta.”</w:t>
-      </w:r>
-      <w:r>
-        <w:t xml:space="preserve"> </w:t>
-      </w:r>
-      <w:r>
-        <w:t xml:space="preserve">Canadian Department of Agriculture - Division of Entomology.</w:t>
-      </w:r>
-    </w:p>
-    <w:bookmarkEnd w:id="84"/>
-    <w:bookmarkStart w:id="86" w:name="ref-Holmes1956"/>
+        <w:t xml:space="preserve">Morrill WL, Kushnak GD. 1996. Wheat stem sawfly (hymenoptera: Cephidae) adaptation to winter wheat. Environmental Entomology. 25:1128–1132.</w:t>
+      </w:r>
+      <w:r>
+        <w:t xml:space="preserve"> </w:t>
+      </w:r>
+      <w:hyperlink r:id="rId108">
+        <w:r>
+          <w:rPr>
+            <w:rStyle w:val="Hyperlink"/>
+          </w:rPr>
+          <w:t xml:space="preserve">https://doi.org/10.1093/EE/25.5.1128</w:t>
+        </w:r>
+      </w:hyperlink>
+      <w:r>
+        <w:t xml:space="preserve">.</w:t>
+      </w:r>
+    </w:p>
+    <w:bookmarkEnd w:id="109"/>
+    <w:bookmarkStart w:id="111" w:name="ref-Morrill1998"/>
     <w:p>
       <w:pPr>
         <w:pStyle w:val="Bibliography"/>
       </w:pPr>
       <w:r>
-        <w:t xml:space="preserve">Holmes, N. D., and C. W. Farstad. 1956.</w:t>
-      </w:r>
-      <w:r>
-        <w:t xml:space="preserve"> </w:t>
-      </w:r>
-      <w:r>
-        <w:t xml:space="preserve">“Effects of Field Exposure on Immature Stages of the Wheat Stem Sawfly, Cephus Cinctus Nort. (Hymenoptera: Cephidae).”</w:t>
-      </w:r>
-      <w:r>
-        <w:t xml:space="preserve"> </w:t>
-      </w:r>
-      <w:r>
-        <w:rPr>
-          <w:iCs/>
-          <w:i/>
-        </w:rPr>
-        <w:t xml:space="preserve">Canadian Journal of Agricultural Science</w:t>
-      </w:r>
-      <w:r>
-        <w:t xml:space="preserve"> </w:t>
-      </w:r>
-      <w:r>
-        <w:t xml:space="preserve">36: 196–202.</w:t>
-      </w:r>
-      <w:r>
-        <w:t xml:space="preserve"> </w:t>
-      </w:r>
-      <w:hyperlink r:id="rId85">
-        <w:r>
-          <w:rPr>
-            <w:rStyle w:val="Hyperlink"/>
-          </w:rPr>
-          <w:t xml:space="preserve">https://cdnsciencepub.com/doi/abs/10.4141/agsci-1956-0023</w:t>
+        <w:t xml:space="preserve">Morrill WL, Kushnak GD, Gabor JW. 1998. Parasitism of the wheat stem sawfly (hymenoptera: Cephidae) in montana. Biological Control. 12:159–163.</w:t>
+      </w:r>
+      <w:r>
+        <w:t xml:space="preserve"> </w:t>
+      </w:r>
+      <w:hyperlink r:id="rId110">
+        <w:r>
+          <w:rPr>
+            <w:rStyle w:val="Hyperlink"/>
+          </w:rPr>
+          <w:t xml:space="preserve">https://doi.org/10.1006/bcon.1998.0629</w:t>
         </w:r>
       </w:hyperlink>
       <w:r>
         <w:t xml:space="preserve">.</w:t>
       </w:r>
     </w:p>
-    <w:bookmarkEnd w:id="86"/>
-    <w:bookmarkStart w:id="88" w:name="ref-Holmes1960"/>
+    <w:bookmarkEnd w:id="111"/>
+    <w:bookmarkStart w:id="113" w:name="ref-Nelson1953"/>
     <w:p>
       <w:pPr>
         <w:pStyle w:val="Bibliography"/>
       </w:pPr>
       <w:r>
-        <w:t xml:space="preserve">Holmes, N. D., and L. K. Peterson. 1960.</w:t>
-      </w:r>
-      <w:r>
-        <w:t xml:space="preserve"> </w:t>
-      </w:r>
-      <w:r>
-        <w:t xml:space="preserve">“THE INFLUENCE OF THE HOST ON OVIPOSITION BY THE WHEAT STEM SAWFLY, CEPHUS CINCTUS NORT. (HYMENOPTERA: CEPHIDAE).”</w:t>
-      </w:r>
-      <w:r>
-        <w:t xml:space="preserve"> </w:t>
-      </w:r>
-      <w:r>
-        <w:rPr>
-          <w:iCs/>
-          <w:i/>
-        </w:rPr>
-        <w:t xml:space="preserve">Canadian Journal of Plant Science</w:t>
-      </w:r>
-      <w:r>
-        <w:t xml:space="preserve"> </w:t>
-      </w:r>
-      <w:r>
-        <w:t xml:space="preserve">40 (January): 29–46.</w:t>
-      </w:r>
-      <w:r>
-        <w:t xml:space="preserve"> </w:t>
-      </w:r>
-      <w:hyperlink r:id="rId87">
-        <w:r>
-          <w:rPr>
-            <w:rStyle w:val="Hyperlink"/>
-          </w:rPr>
-          <w:t xml:space="preserve">https://doi.org/10.4141/cjps60-004</w:t>
+        <w:t xml:space="preserve">Nelson WA, Farstad CW. 1953. Biology of bracon cephi (gahan) (hymenoptera: Braconidae), an important native parasite of the wheat stem sawfly, cephus cinctus nort. (Hymenoptera: Cephidae), in western canada. The Canadian Entomologist. 85:103–107.</w:t>
+      </w:r>
+      <w:r>
+        <w:t xml:space="preserve"> </w:t>
+      </w:r>
+      <w:hyperlink r:id="rId112">
+        <w:r>
+          <w:rPr>
+            <w:rStyle w:val="Hyperlink"/>
+          </w:rPr>
+          <w:t xml:space="preserve">https://doi.org/10.4039/Ent85103-3</w:t>
         </w:r>
       </w:hyperlink>
       <w:r>
         <w:t xml:space="preserve">.</w:t>
       </w:r>
     </w:p>
-    <w:bookmarkEnd w:id="88"/>
-    <w:bookmarkStart w:id="89" w:name="ref-Kennedy2000"/>
+    <w:bookmarkEnd w:id="113"/>
+    <w:bookmarkStart w:id="114" w:name="ref-Otfinowski2006"/>
     <w:p>
       <w:pPr>
         <w:pStyle w:val="Bibliography"/>
       </w:pPr>
       <w:r>
-        <w:t xml:space="preserve">Kennedy, George G., and Nicholas P. Storer. 2000.</w:t>
-      </w:r>
-      <w:r>
-        <w:t xml:space="preserve"> </w:t>
-      </w:r>
-      <w:r>
-        <w:t xml:space="preserve">“Life Systems of Polyphagous Arthropod Pests in Temporally Unstable Cropping Systems.”</w:t>
-      </w:r>
-      <w:r>
-        <w:t xml:space="preserve"> </w:t>
-      </w:r>
-      <w:r>
-        <w:rPr>
-          <w:iCs/>
-          <w:i/>
-        </w:rPr>
-        <w:t xml:space="preserve">Annual Review of Entomology</w:t>
-      </w:r>
-      <w:r>
-        <w:t xml:space="preserve"> </w:t>
-      </w:r>
-      <w:r>
-        <w:t xml:space="preserve">45: 467–93.</w:t>
-      </w:r>
-    </w:p>
-    <w:bookmarkEnd w:id="89"/>
-    <w:bookmarkStart w:id="91" w:name="ref-Lesieur2016"/>
+        <w:t xml:space="preserve">Otfinowski R, Kenkel NC, Catling PM. 2006. The biology of canadian weeds. 134. Bromus inermis leyss. Canadian Journal of Plant Science. 87:183–198.</w:t>
+      </w:r>
+    </w:p>
+    <w:bookmarkEnd w:id="114"/>
+    <w:bookmarkStart w:id="116" w:name="ref-Pederson2009"/>
     <w:p>
       <w:pPr>
         <w:pStyle w:val="Bibliography"/>
       </w:pPr>
       <w:r>
-        <w:t xml:space="preserve">Lesieur, Vincent, Jean François Martin, David K. Weaver, Kim A. Hoelmer, David R. Smith, Wendell L. Morrill, Nassera Kadiri, et al. 2016.</w:t>
-      </w:r>
-      <w:r>
-        <w:t xml:space="preserve"> </w:t>
-      </w:r>
-      <w:r>
-        <w:t xml:space="preserve">“Phylogeography of the Wheat Stem Sawfly, Cephus Cinctus Norton (Hymenoptera: Cephidae): Implications for Pest Management.”</w:t>
-      </w:r>
-      <w:r>
-        <w:t xml:space="preserve"> </w:t>
-      </w:r>
-      <w:r>
-        <w:rPr>
-          <w:iCs/>
-          <w:i/>
-        </w:rPr>
-        <w:t xml:space="preserve">PLoS ONE</w:t>
-      </w:r>
-      <w:r>
-        <w:t xml:space="preserve"> </w:t>
-      </w:r>
-      <w:r>
-        <w:t xml:space="preserve">11 (December): 168370.</w:t>
-      </w:r>
-      <w:r>
-        <w:t xml:space="preserve"> </w:t>
-      </w:r>
-      <w:hyperlink r:id="rId90">
-        <w:r>
-          <w:rPr>
-            <w:rStyle w:val="Hyperlink"/>
-          </w:rPr>
-          <w:t xml:space="preserve">https://doi.org/10.1371/journal.pone.0168370</w:t>
+        <w:t xml:space="preserve">Pederson GT, Graumlich LJ, Fagre DB, et al. 2009. A century of climate and ecosystem change in western montana: What do temperature trends portend? Climatic Change. 98:133–154.</w:t>
+      </w:r>
+      <w:r>
+        <w:t xml:space="preserve"> </w:t>
+      </w:r>
+      <w:hyperlink r:id="rId115">
+        <w:r>
+          <w:rPr>
+            <w:rStyle w:val="Hyperlink"/>
+          </w:rPr>
+          <w:t xml:space="preserve">https://doi.org/10.1007/s10584-009-9642-y</w:t>
         </w:r>
       </w:hyperlink>
       <w:r>
         <w:t xml:space="preserve">.</w:t>
       </w:r>
     </w:p>
-    <w:bookmarkEnd w:id="91"/>
-    <w:bookmarkStart w:id="93" w:name="ref-DeMorais2023"/>
+    <w:bookmarkEnd w:id="116"/>
+    <w:bookmarkStart w:id="118" w:name="ref-Peirce2021"/>
     <w:p>
       <w:pPr>
         <w:pStyle w:val="Bibliography"/>
       </w:pPr>
       <w:r>
-        <w:t xml:space="preserve">Morais, Rosana Matos De, Alexssandro de Freitas De Morais, Vicente Guilherme Handte, Artur Fernando Poffo Costa, Cleber Witt Saldanha, Gerusa Pauli Kist Steffen, Evandro Luiz Missio, Joseila Maldaner, and Benjamin Dias Osorio Filho. 2023.</w:t>
-      </w:r>
-      <w:r>
-        <w:t xml:space="preserve"> </w:t>
-      </w:r>
-      <w:r>
-        <w:t xml:space="preserve">“Enhancing Arthropod Communities Through Plant Diversified Edge of Kale Cultivation.”</w:t>
-      </w:r>
-      <w:r>
-        <w:t xml:space="preserve"> </w:t>
-      </w:r>
-      <w:r>
-        <w:rPr>
-          <w:iCs/>
-          <w:i/>
-        </w:rPr>
-        <w:t xml:space="preserve">Pesquisa Agropecuária Gaúcha</w:t>
-      </w:r>
-      <w:r>
-        <w:t xml:space="preserve"> </w:t>
-      </w:r>
-      <w:r>
-        <w:t xml:space="preserve">29 (August): 77–91.</w:t>
-      </w:r>
-      <w:r>
-        <w:t xml:space="preserve"> </w:t>
-      </w:r>
-      <w:hyperlink r:id="rId92">
-        <w:r>
-          <w:rPr>
-            <w:rStyle w:val="Hyperlink"/>
-          </w:rPr>
-          <w:t xml:space="preserve">https://doi.org/10.36812/pag.202329177-91</w:t>
+        <w:t xml:space="preserve">Peirce ES, Rand TA, Cockrell DM, et al. 2021. Effects of landscape composition on wheat stem sawfly (hymenoptera: Cephidae) and its associated braconid parasitoids. Journal of Economic Entomology. 114:72–81.</w:t>
+      </w:r>
+      <w:r>
+        <w:t xml:space="preserve"> </w:t>
+      </w:r>
+      <w:hyperlink r:id="rId117">
+        <w:r>
+          <w:rPr>
+            <w:rStyle w:val="Hyperlink"/>
+          </w:rPr>
+          <w:t xml:space="preserve">https://doi.org/10.1093/jee/toaa287</w:t>
         </w:r>
       </w:hyperlink>
       <w:r>
         <w:t xml:space="preserve">.</w:t>
       </w:r>
     </w:p>
-    <w:bookmarkEnd w:id="93"/>
-    <w:bookmarkStart w:id="95" w:name="ref-Morrill1996"/>
+    <w:bookmarkEnd w:id="118"/>
+    <w:bookmarkStart w:id="120" w:name="ref-Peterson1999"/>
     <w:p>
       <w:pPr>
         <w:pStyle w:val="Bibliography"/>
       </w:pPr>
       <w:r>
-        <w:t xml:space="preserve">Morrill, W. L., and Gregory D. Kushnak. 1996.</w:t>
-      </w:r>
-      <w:r>
-        <w:t xml:space="preserve"> </w:t>
-      </w:r>
-      <w:r>
-        <w:t xml:space="preserve">“Wheat Stem Sawfly (Hymenoptera: Cephidae) Adaptation to Winter Wheat.”</w:t>
-      </w:r>
-      <w:r>
-        <w:t xml:space="preserve"> </w:t>
-      </w:r>
-      <w:r>
-        <w:rPr>
-          <w:iCs/>
-          <w:i/>
-        </w:rPr>
-        <w:t xml:space="preserve">Environmental Entomology</w:t>
-      </w:r>
-      <w:r>
-        <w:t xml:space="preserve"> </w:t>
-      </w:r>
-      <w:r>
-        <w:t xml:space="preserve">25 (October): 1128–32.</w:t>
-      </w:r>
-      <w:r>
-        <w:t xml:space="preserve"> </w:t>
-      </w:r>
-      <w:hyperlink r:id="rId94">
-        <w:r>
-          <w:rPr>
-            <w:rStyle w:val="Hyperlink"/>
-          </w:rPr>
-          <w:t xml:space="preserve">https://doi.org/10.1093/EE/25.5.1128</w:t>
+        <w:t xml:space="preserve">Peterson RO. 1999. Wolf-moose interaction on isle royale: The end of natural regulation. Ecological Applications. 9:10–16.</w:t>
+      </w:r>
+      <w:r>
+        <w:t xml:space="preserve"> </w:t>
+      </w:r>
+      <w:hyperlink r:id="rId119">
+        <w:r>
+          <w:rPr>
+            <w:rStyle w:val="Hyperlink"/>
+          </w:rPr>
+          <w:t xml:space="preserve">https://doi.org/10.1890/1051-0761(1999)009[0010:WMIOIR]2.0.CO;2</w:t>
         </w:r>
       </w:hyperlink>
       <w:r>
         <w:t xml:space="preserve">.</w:t>
       </w:r>
     </w:p>
-    <w:bookmarkEnd w:id="95"/>
-    <w:bookmarkStart w:id="97" w:name="ref-Morrill1998"/>
+    <w:bookmarkEnd w:id="120"/>
+    <w:bookmarkStart w:id="122" w:name="ref-Pettorelli2005"/>
     <w:p>
       <w:pPr>
         <w:pStyle w:val="Bibliography"/>
       </w:pPr>
       <w:r>
-        <w:t xml:space="preserve">Morrill, Wendell L., Gregory D. Kushnak, and James W. Gabor. 1998.</w:t>
-      </w:r>
-      <w:r>
-        <w:t xml:space="preserve"> </w:t>
-      </w:r>
-      <w:r>
-        <w:t xml:space="preserve">“Parasitism of the Wheat Stem Sawfly (Hymenoptera: Cephidae) in Montana.”</w:t>
-      </w:r>
-      <w:r>
-        <w:t xml:space="preserve"> </w:t>
-      </w:r>
-      <w:r>
-        <w:rPr>
-          <w:iCs/>
-          <w:i/>
-        </w:rPr>
-        <w:t xml:space="preserve">Biological Control</w:t>
-      </w:r>
-      <w:r>
-        <w:t xml:space="preserve"> </w:t>
-      </w:r>
-      <w:r>
-        <w:t xml:space="preserve">12: 159–63.</w:t>
-      </w:r>
-      <w:r>
-        <w:t xml:space="preserve"> </w:t>
-      </w:r>
-      <w:hyperlink r:id="rId96">
-        <w:r>
-          <w:rPr>
-            <w:rStyle w:val="Hyperlink"/>
-          </w:rPr>
-          <w:t xml:space="preserve">https://doi.org/10.1006/bcon.1998.0629</w:t>
+        <w:t xml:space="preserve">Pettorelli N, Vik JO, Mysterud A, et al. 2005. Using the satellite-derived NDVI to assess ecological responses to environmental change. Trends in Ecology and Evolution. 20:503–510.</w:t>
+      </w:r>
+      <w:r>
+        <w:t xml:space="preserve"> </w:t>
+      </w:r>
+      <w:hyperlink r:id="rId121">
+        <w:r>
+          <w:rPr>
+            <w:rStyle w:val="Hyperlink"/>
+          </w:rPr>
+          <w:t xml:space="preserve">https://doi.org/10.1016/j.tree.2005.05.011</w:t>
         </w:r>
       </w:hyperlink>
       <w:r>
         <w:t xml:space="preserve">.</w:t>
       </w:r>
     </w:p>
-    <w:bookmarkEnd w:id="97"/>
-    <w:bookmarkStart w:id="99" w:name="ref-Nelson1953"/>
+    <w:bookmarkEnd w:id="122"/>
+    <w:bookmarkStart w:id="124" w:name="ref-Rand2024"/>
     <w:p>
       <w:pPr>
         <w:pStyle w:val="Bibliography"/>
       </w:pPr>
       <w:r>
-        <w:t xml:space="preserve">Nelson, W. A., and C. W. Farstad. 1953.</w:t>
-      </w:r>
-      <w:r>
-        <w:t xml:space="preserve"> </w:t>
-      </w:r>
-      <w:r>
-        <w:t xml:space="preserve">“Biology of Bracon Cephi (Gahan) (Hymenoptera: Braconidae), an Important Native Parasite of the Wheat Stem Sawfly, Cephus Cinctus Nort. (Hymenoptera: Cephidae), in Western Canada.”</w:t>
-      </w:r>
-      <w:r>
-        <w:t xml:space="preserve"> </w:t>
-      </w:r>
-      <w:r>
-        <w:rPr>
-          <w:iCs/>
-          <w:i/>
-        </w:rPr>
-        <w:t xml:space="preserve">The Canadian Entomologist</w:t>
-      </w:r>
-      <w:r>
-        <w:t xml:space="preserve"> </w:t>
-      </w:r>
-      <w:r>
-        <w:t xml:space="preserve">85: 103–7.</w:t>
-      </w:r>
-      <w:r>
-        <w:t xml:space="preserve"> </w:t>
-      </w:r>
-      <w:hyperlink r:id="rId98">
-        <w:r>
-          <w:rPr>
-            <w:rStyle w:val="Hyperlink"/>
-          </w:rPr>
-          <w:t xml:space="preserve">https://doi.org/10.4039/Ent85103-3</w:t>
+        <w:t xml:space="preserve">Rand TA, Kula RR, Gaskin JF. 2024. Evaluating the use of common grasses by the wheat stem sawfly (hymenoptera: Cephidae) and its native parasitoids in rangeland and conservation reserve program grasslands. Liu T-X, editor. Journal of Economic Entomology.</w:t>
+      </w:r>
+      <w:r>
+        <w:t xml:space="preserve"> </w:t>
+      </w:r>
+      <w:hyperlink r:id="rId123">
+        <w:r>
+          <w:rPr>
+            <w:rStyle w:val="Hyperlink"/>
+          </w:rPr>
+          <w:t xml:space="preserve">https://doi.org/10.1093/jee/toae046</w:t>
         </w:r>
       </w:hyperlink>
       <w:r>
         <w:t xml:space="preserve">.</w:t>
       </w:r>
     </w:p>
-    <w:bookmarkEnd w:id="99"/>
-    <w:bookmarkStart w:id="100" w:name="ref-Otfinowski2006"/>
+    <w:bookmarkEnd w:id="124"/>
+    <w:bookmarkStart w:id="126" w:name="ref-Rand2020"/>
     <w:p>
       <w:pPr>
         <w:pStyle w:val="Bibliography"/>
       </w:pPr>
       <w:r>
-        <w:t xml:space="preserve">Otfinowski, R, N C Kenkel, and P M Catling. 2006.</w:t>
-      </w:r>
-      <w:r>
-        <w:t xml:space="preserve"> </w:t>
-      </w:r>
-      <w:r>
-        <w:t xml:space="preserve">“The Biology of Canadian Weeds. 134. Bromus Inermis Leyss.”</w:t>
-      </w:r>
-      <w:r>
-        <w:t xml:space="preserve"> </w:t>
-      </w:r>
-      <w:r>
-        <w:rPr>
-          <w:iCs/>
-          <w:i/>
-        </w:rPr>
-        <w:t xml:space="preserve">Canadian Journal of Plant Science</w:t>
-      </w:r>
-      <w:r>
-        <w:t xml:space="preserve"> </w:t>
-      </w:r>
-      <w:r>
-        <w:t xml:space="preserve">87: 183–98.</w:t>
-      </w:r>
-    </w:p>
-    <w:bookmarkEnd w:id="100"/>
-    <w:bookmarkStart w:id="102" w:name="ref-Peirce2021"/>
+        <w:t xml:space="preserve">Rand TA, Richmond CE, Dougherty ET. 2020. Modeling the combined impacts of host plant resistance and biological control on the population dynamics of a major pest of wheat. Pest Management Science. 76:2818–2828.</w:t>
+      </w:r>
+      <w:r>
+        <w:t xml:space="preserve"> </w:t>
+      </w:r>
+      <w:hyperlink r:id="rId125">
+        <w:r>
+          <w:rPr>
+            <w:rStyle w:val="Hyperlink"/>
+          </w:rPr>
+          <w:t xml:space="preserve">https://doi.org/10.1002/ps.5830</w:t>
+        </w:r>
+      </w:hyperlink>
+      <w:r>
+        <w:t xml:space="preserve">.</w:t>
+      </w:r>
+    </w:p>
+    <w:bookmarkEnd w:id="126"/>
+    <w:bookmarkStart w:id="128" w:name="ref-Runyon2002"/>
     <w:p>
       <w:pPr>
         <w:pStyle w:val="Bibliography"/>
       </w:pPr>
       <w:r>
-        <w:t xml:space="preserve">Peirce, Erika S., Tatyana A. Rand, Darren M. Cockrell, Paul J. Ode, and Frank B. Peairs. 2021.</w:t>
-      </w:r>
-      <w:r>
-        <w:t xml:space="preserve"> </w:t>
-      </w:r>
-      <w:r>
-        <w:t xml:space="preserve">“Effects of Landscape Composition on Wheat Stem Sawfly (Hymenoptera: Cephidae) and Its Associated Braconid Parasitoids.”</w:t>
-      </w:r>
-      <w:r>
-        <w:t xml:space="preserve"> </w:t>
-      </w:r>
-      <w:r>
-        <w:rPr>
-          <w:iCs/>
-          <w:i/>
-        </w:rPr>
-        <w:t xml:space="preserve">Journal of Economic Entomology</w:t>
-      </w:r>
-      <w:r>
-        <w:t xml:space="preserve"> </w:t>
-      </w:r>
-      <w:r>
-        <w:t xml:space="preserve">114 (February): 72–81.</w:t>
-      </w:r>
-      <w:r>
-        <w:t xml:space="preserve"> </w:t>
-      </w:r>
-      <w:hyperlink r:id="rId101">
-        <w:r>
-          <w:rPr>
-            <w:rStyle w:val="Hyperlink"/>
-          </w:rPr>
-          <w:t xml:space="preserve">https://doi.org/10.1093/jee/toaa287</w:t>
+        <w:t xml:space="preserve">Runyon JB, Morrill WL, Weaver DK, et al. 2002. Parasitism of the wheat stem sawfly (hymenoptera: Cephidae) by bracon cephi and b. Lissogaster (hymenoptera: Braconidae) in wheat fields bordering tilled and untilled fallow in montana. Journal of economic entomology. 95:1130–1134.</w:t>
+      </w:r>
+      <w:r>
+        <w:t xml:space="preserve"> </w:t>
+      </w:r>
+      <w:hyperlink r:id="rId127">
+        <w:r>
+          <w:rPr>
+            <w:rStyle w:val="Hyperlink"/>
+          </w:rPr>
+          <w:t xml:space="preserve">https://doi.org/10.1603/0022-0493-95.6.1130</w:t>
         </w:r>
       </w:hyperlink>
       <w:r>
         <w:t xml:space="preserve">.</w:t>
       </w:r>
     </w:p>
-    <w:bookmarkEnd w:id="102"/>
-    <w:bookmarkStart w:id="104" w:name="ref-Peterson1999"/>
+    <w:bookmarkEnd w:id="128"/>
+    <w:bookmarkStart w:id="129" w:name="ref-Shanower2004"/>
     <w:p>
       <w:pPr>
         <w:pStyle w:val="Bibliography"/>
       </w:pPr>
       <w:r>
-        <w:t xml:space="preserve">Peterson, Rolf O. 1999.</w:t>
-      </w:r>
-      <w:r>
-        <w:t xml:space="preserve"> </w:t>
-      </w:r>
-      <w:r>
-        <w:t xml:space="preserve">“Wolf-Moose Interaction on Isle Royale: The End of Natural Regulation.”</w:t>
-      </w:r>
-      <w:r>
-        <w:t xml:space="preserve"> </w:t>
-      </w:r>
-      <w:r>
-        <w:rPr>
-          <w:iCs/>
-          <w:i/>
-        </w:rPr>
-        <w:t xml:space="preserve">Ecological Applications</w:t>
-      </w:r>
-      <w:r>
-        <w:t xml:space="preserve">. Ecological Society of America.</w:t>
-      </w:r>
-      <w:r>
-        <w:t xml:space="preserve"> </w:t>
-      </w:r>
-      <w:hyperlink r:id="rId103">
-        <w:r>
-          <w:rPr>
-            <w:rStyle w:val="Hyperlink"/>
-          </w:rPr>
-          <w:t xml:space="preserve">https://doi.org/10.1890/1051-0761(1999)009[0010:WMIOIR]2.0.CO;2</w:t>
+        <w:t xml:space="preserve">Shanower TG, Hoelmer KA. 2004. Biological control of wheat stem sawflies: Past and future. Journal of Agricultural Entomology. 21:197–221.</w:t>
+      </w:r>
+    </w:p>
+    <w:bookmarkEnd w:id="129"/>
+    <w:bookmarkStart w:id="131" w:name="ref-Somsen1956"/>
+    <w:p>
+      <w:pPr>
+        <w:pStyle w:val="Bibliography"/>
+      </w:pPr>
+      <w:r>
+        <w:t xml:space="preserve">Somsen HW, Luginbill P. 1956. Bracon lissogaster mues: A parasite of the wheat stem sawfly. USDA Technical Bullitin. 1153. Available from</w:t>
+      </w:r>
+      <w:r>
+        <w:t xml:space="preserve"> </w:t>
+      </w:r>
+      <w:hyperlink r:id="rId130">
+        <w:r>
+          <w:rPr>
+            <w:rStyle w:val="Hyperlink"/>
+          </w:rPr>
+          <w:t xml:space="preserve">https://www.google.com/books/edition/Bracon_Lissogaster_Mues/37UXAAAAYAAJ?hl=en&amp;gbpv=1&amp;dq=Bracon+Lissogaster+Mues:+A+Parasite+of+the+Wheat+Stem+Sawfly.&amp;pg=PA29&amp;printsec=frontcover</w:t>
         </w:r>
       </w:hyperlink>
       <w:r>
         <w:t xml:space="preserve">.</w:t>
       </w:r>
     </w:p>
-    <w:bookmarkEnd w:id="104"/>
-    <w:bookmarkStart w:id="106" w:name="ref-Pettorelli2005"/>
+    <w:bookmarkEnd w:id="131"/>
+    <w:bookmarkStart w:id="133" w:name="ref-Tscharntke2016"/>
     <w:p>
       <w:pPr>
         <w:pStyle w:val="Bibliography"/>
       </w:pPr>
       <w:r>
-        <w:t xml:space="preserve">Pettorelli, Nathalie, Jon Olav Vik, Atle Mysterud, Jean Michel Gaillard, Compton J. Tucker, and Nils Chr Stenseth. 2005.</w:t>
-      </w:r>
-      <w:r>
-        <w:t xml:space="preserve"> </w:t>
-      </w:r>
-      <w:r>
-        <w:t xml:space="preserve">“Using the Satellite-Derived NDVI to Assess Ecological Responses to Environmental Change.”</w:t>
-      </w:r>
-      <w:r>
-        <w:t xml:space="preserve"> </w:t>
-      </w:r>
-      <w:r>
-        <w:rPr>
-          <w:iCs/>
-          <w:i/>
-        </w:rPr>
-        <w:t xml:space="preserve">Trends in Ecology and Evolution</w:t>
-      </w:r>
+        <w:t xml:space="preserve">Tscharntke T, Karp DS, Chaplin-Kramer R, et al. 2016. When natural habitat fails to enhance biological pest control – five hypotheses. Biological Conservation. 204:449–458.</w:t>
+      </w:r>
+      <w:r>
+        <w:t xml:space="preserve"> </w:t>
+      </w:r>
+      <w:hyperlink r:id="rId132">
+        <w:r>
+          <w:rPr>
+            <w:rStyle w:val="Hyperlink"/>
+          </w:rPr>
+          <w:t xml:space="preserve">https://doi.org/10.1016/j.biocon.2016.10.001</w:t>
+        </w:r>
+      </w:hyperlink>
       <w:r>
         <w:t xml:space="preserve">.</w:t>
       </w:r>
-      <w:r>
-        <w:t xml:space="preserve"> </w:t>
-      </w:r>
-      <w:hyperlink r:id="rId105">
-        <w:r>
-          <w:rPr>
-            <w:rStyle w:val="Hyperlink"/>
-          </w:rPr>
-          <w:t xml:space="preserve">https://doi.org/10.1016/j.tree.2005.05.011</w:t>
+    </w:p>
+    <w:bookmarkEnd w:id="133"/>
+    <w:bookmarkStart w:id="135" w:name="ref-Wallace1966"/>
+    <w:p>
+      <w:pPr>
+        <w:pStyle w:val="Bibliography"/>
+      </w:pPr>
+      <w:r>
+        <w:t xml:space="preserve">Wallace LE, McNeal FH. 1966. Stem sawflies of economic importance in grain crops in the united states. U.S. Department of Agriculture Technical Bulletin No. 1350. Available from</w:t>
+      </w:r>
+      <w:r>
+        <w:t xml:space="preserve"> </w:t>
+      </w:r>
+      <w:hyperlink r:id="rId134">
+        <w:r>
+          <w:rPr>
+            <w:rStyle w:val="Hyperlink"/>
+          </w:rPr>
+          <w:t xml:space="preserve">https://books.google.com/books?hl=en&amp;lr=&amp;id=dcMXAAAAYAAJ&amp;oi=fnd&amp;pg=PA1&amp;dq=Stem+sawflies+of+economic+importance+in+grain+crops+in+the+United+States&amp;ots=e0FbKZOb6x&amp;sig=_fPd1FCRZ_HK-Ncv2POX-EFMvOo#v=onepage&amp;q=Stem sawflies of economic importance in grain cro</w:t>
         </w:r>
       </w:hyperlink>
       <w:r>
         <w:t xml:space="preserve">.</w:t>
       </w:r>
     </w:p>
-    <w:bookmarkEnd w:id="106"/>
-    <w:bookmarkStart w:id="108" w:name="ref-Rand2024"/>
+    <w:bookmarkEnd w:id="135"/>
+    <w:bookmarkStart w:id="137" w:name="ref-Weaver2005"/>
     <w:p>
       <w:pPr>
         <w:pStyle w:val="Bibliography"/>
       </w:pPr>
       <w:r>
-        <w:t xml:space="preserve">Rand, Tatyana A, Robert R Kula, and John F Gaskin. 2024.</w:t>
-      </w:r>
-      <w:r>
-        <w:t xml:space="preserve"> </w:t>
-      </w:r>
-      <w:r>
-        <w:t xml:space="preserve">“Evaluating the Use of Common Grasses by the Wheat Stem Sawfly (Hymenoptera: Cephidae) and Its Native Parasitoids in Rangeland and Conservation Reserve Program Grasslands.”</w:t>
-      </w:r>
-      <w:r>
-        <w:t xml:space="preserve"> </w:t>
-      </w:r>
-      <w:r>
-        <w:t xml:space="preserve">Edited by Tong-Xian Liu.</w:t>
-      </w:r>
-      <w:r>
-        <w:t xml:space="preserve"> </w:t>
-      </w:r>
-      <w:r>
-        <w:rPr>
-          <w:iCs/>
-          <w:i/>
-        </w:rPr>
-        <w:t xml:space="preserve">Journal of Economic Entomology</w:t>
-      </w:r>
-      <w:r>
-        <w:t xml:space="preserve">, March.</w:t>
-      </w:r>
-      <w:r>
-        <w:t xml:space="preserve"> </w:t>
-      </w:r>
-      <w:hyperlink r:id="rId107">
-        <w:r>
-          <w:rPr>
-            <w:rStyle w:val="Hyperlink"/>
-          </w:rPr>
-          <w:t xml:space="preserve">https://doi.org/10.1093/jee/toae046</w:t>
+        <w:t xml:space="preserve">Weaver DK, Nansen C, Runyon JB, et al. 2005. Spatial distributions of cephus cinctus norton (hymenoptera: Cephidae) and its braconid parasitoids in montana wheat fields. Biological Control. 34:1–11.</w:t>
+      </w:r>
+      <w:r>
+        <w:t xml:space="preserve"> </w:t>
+      </w:r>
+      <w:hyperlink r:id="rId136">
+        <w:r>
+          <w:rPr>
+            <w:rStyle w:val="Hyperlink"/>
+          </w:rPr>
+          <w:t xml:space="preserve">https://doi.org/10.1016/j.biocontrol.2005.04.001</w:t>
         </w:r>
       </w:hyperlink>
       <w:r>
         <w:t xml:space="preserve">.</w:t>
       </w:r>
     </w:p>
-    <w:bookmarkEnd w:id="108"/>
-    <w:bookmarkStart w:id="110" w:name="ref-Rand2020"/>
+    <w:bookmarkEnd w:id="137"/>
+    <w:bookmarkStart w:id="139" w:name="ref-ggplot"/>
     <w:p>
       <w:pPr>
         <w:pStyle w:val="Bibliography"/>
       </w:pPr>
       <w:r>
-        <w:t xml:space="preserve">Rand, Tatyana A., Courtney E. Richmond, and Edward T. Dougherty. 2020.</w:t>
-      </w:r>
-      <w:r>
-        <w:t xml:space="preserve"> </w:t>
-      </w:r>
-      <w:r>
-        <w:t xml:space="preserve">“Modeling the Combined Impacts of Host Plant Resistance and Biological Control on the Population Dynamics of a Major Pest of Wheat.”</w:t>
-      </w:r>
-      <w:r>
-        <w:t xml:space="preserve"> </w:t>
-      </w:r>
-      <w:r>
-        <w:rPr>
-          <w:iCs/>
-          <w:i/>
-        </w:rPr>
-        <w:t xml:space="preserve">Pest Management Science</w:t>
-      </w:r>
-      <w:r>
-        <w:t xml:space="preserve"> </w:t>
-      </w:r>
-      <w:r>
-        <w:t xml:space="preserve">76 (August): 2818–28.</w:t>
-      </w:r>
-      <w:r>
-        <w:t xml:space="preserve"> </w:t>
-      </w:r>
-      <w:hyperlink r:id="rId109">
-        <w:r>
-          <w:rPr>
-            <w:rStyle w:val="Hyperlink"/>
-          </w:rPr>
-          <w:t xml:space="preserve">https://doi.org/10.1002/ps.5830</w:t>
+        <w:t xml:space="preserve">Wickham H. 2016. ggplot2: Elegant graphics for data analysis. Available from</w:t>
+      </w:r>
+      <w:r>
+        <w:t xml:space="preserve"> </w:t>
+      </w:r>
+      <w:hyperlink r:id="rId138">
+        <w:r>
+          <w:rPr>
+            <w:rStyle w:val="Hyperlink"/>
+          </w:rPr>
+          <w:t xml:space="preserve">https://ggplot2.tidyverse.org</w:t>
         </w:r>
       </w:hyperlink>
       <w:r>
         <w:t xml:space="preserve">.</w:t>
       </w:r>
     </w:p>
-    <w:bookmarkEnd w:id="110"/>
-    <w:bookmarkStart w:id="112" w:name="ref-Salesman2011"/>
+    <w:bookmarkEnd w:id="139"/>
+    <w:bookmarkStart w:id="141" w:name="ref-Willson2000"/>
     <w:p>
       <w:pPr>
         <w:pStyle w:val="Bibliography"/>
       </w:pPr>
       <w:r>
-        <w:t xml:space="preserve">Salesman, Jessica Bolwahn, and Meredith Thomsen Jessica. 2011.</w:t>
-      </w:r>
-      <w:r>
-        <w:t xml:space="preserve"> </w:t>
-      </w:r>
-      <w:r>
-        <w:t xml:space="preserve">“Smooth Brome (Bromus Inermis) in Tallgrass Prairies: A Review of Control Methods and Future Research Directions.”</w:t>
-      </w:r>
-      <w:r>
-        <w:t xml:space="preserve"> </w:t>
-      </w:r>
-      <w:r>
-        <w:rPr>
-          <w:iCs/>
-          <w:i/>
-        </w:rPr>
-        <w:t xml:space="preserve">Ecological Restoration</w:t>
-      </w:r>
-      <w:r>
-        <w:t xml:space="preserve"> </w:t>
-      </w:r>
-      <w:r>
-        <w:t xml:space="preserve">29: 374–81.</w:t>
-      </w:r>
-      <w:r>
-        <w:t xml:space="preserve"> </w:t>
-      </w:r>
-      <w:hyperlink r:id="rId111">
-        <w:r>
-          <w:rPr>
-            <w:rStyle w:val="Hyperlink"/>
-          </w:rPr>
-          <w:t xml:space="preserve">https://doi.org/10.3368/er.29.4.374</w:t>
+        <w:t xml:space="preserve">Willson GD, Stubbendieck J. 2000. A provisional model for smooth brome management in degraded tallgrass prairie. Ecological Restoration. 18:34–38.</w:t>
+      </w:r>
+      <w:r>
+        <w:t xml:space="preserve"> </w:t>
+      </w:r>
+      <w:hyperlink r:id="rId140">
+        <w:r>
+          <w:rPr>
+            <w:rStyle w:val="Hyperlink"/>
+          </w:rPr>
+          <w:t xml:space="preserve">https://doi.org/10.3368/er.18.1.34</w:t>
         </w:r>
       </w:hyperlink>
       <w:r>
         <w:t xml:space="preserve">.</w:t>
       </w:r>
     </w:p>
-    <w:bookmarkEnd w:id="112"/>
-    <w:bookmarkStart w:id="114" w:name="ref-Somsen1956"/>
+    <w:bookmarkEnd w:id="141"/>
+    <w:bookmarkStart w:id="142" w:name="ref-Wilson1923"/>
     <w:p>
       <w:pPr>
         <w:pStyle w:val="Bibliography"/>
       </w:pPr>
       <w:r>
-        <w:t xml:space="preserve">Somsen, H. W., and P Luginbill. 1956.</w:t>
-      </w:r>
-      <w:r>
-        <w:t xml:space="preserve"> </w:t>
-      </w:r>
-      <w:r>
-        <w:t xml:space="preserve">“Bracon Lissogaster Mues: A Parasite of the Wheat Stem Sawfly.”</w:t>
-      </w:r>
-      <w:r>
-        <w:t xml:space="preserve"> </w:t>
-      </w:r>
-      <w:r>
-        <w:rPr>
-          <w:iCs/>
-          <w:i/>
-        </w:rPr>
-        <w:t xml:space="preserve">USDA Technical Bullitin</w:t>
-      </w:r>
-      <w:r>
-        <w:t xml:space="preserve"> </w:t>
-      </w:r>
-      <w:r>
-        <w:t xml:space="preserve">1153.</w:t>
-      </w:r>
-      <w:r>
-        <w:t xml:space="preserve"> </w:t>
-      </w:r>
-      <w:hyperlink r:id="rId113">
-        <w:r>
-          <w:rPr>
-            <w:rStyle w:val="Hyperlink"/>
-          </w:rPr>
-          <w:t xml:space="preserve">https://www.google.com/books/edition/Bracon_Lissogaster_Mues/37UXAAAAYAAJ?hl=en&amp;gbpv=1&amp;dq=Bracon+Lissogaster+Mues:+A+Parasite+of+the+Wheat+Stem+Sawfly.&amp;pg=PA29&amp;printsec=frontcover</w:t>
+        <w:t xml:space="preserve">Wilson ML. 1923. Dry farming in the north central montana triangle. Bowden RB, editor.</w:t>
+      </w:r>
+    </w:p>
+    <w:bookmarkEnd w:id="142"/>
+    <w:bookmarkStart w:id="144" w:name="ref-Zhu2021"/>
+    <w:p>
+      <w:pPr>
+        <w:pStyle w:val="Bibliography"/>
+      </w:pPr>
+      <w:r>
+        <w:t xml:space="preserve">Zhu P, Burney J. 2021. Temperature-driven harvest decisions amplify US winter wheat loss under climate warming. Global Change Biology. 27:550–562.</w:t>
+      </w:r>
+      <w:r>
+        <w:t xml:space="preserve"> </w:t>
+      </w:r>
+      <w:hyperlink r:id="rId143">
+        <w:r>
+          <w:rPr>
+            <w:rStyle w:val="Hyperlink"/>
+          </w:rPr>
+          <w:t xml:space="preserve">https://doi.org/10.1111/gcb.15427</w:t>
         </w:r>
       </w:hyperlink>
       <w:r>
         <w:t xml:space="preserve">.</w:t>
       </w:r>
     </w:p>
-    <w:bookmarkEnd w:id="114"/>
-    <w:bookmarkStart w:id="116" w:name="ref-Tscharntke2016"/>
-    <w:p>
-      <w:pPr>
-        <w:pStyle w:val="Bibliography"/>
-      </w:pPr>
-      <w:r>
-        <w:t xml:space="preserve">Tscharntke, Teja, Daniel S. Karp, Rebecca Chaplin-Kramer, Péter Batáry, Fabrice DeClerck, Claudio Gratton, Lauren Hunt, et al. 2016.</w:t>
-      </w:r>
-      <w:r>
-        <w:t xml:space="preserve"> </w:t>
-      </w:r>
-      <w:r>
-        <w:t xml:space="preserve">“When Natural Habitat Fails to Enhance Biological Pest Control – Five Hypotheses.”</w:t>
-      </w:r>
-      <w:r>
-        <w:t xml:space="preserve"> </w:t>
-      </w:r>
-      <w:r>
-        <w:rPr>
-          <w:iCs/>
-          <w:i/>
-        </w:rPr>
-        <w:t xml:space="preserve">Biological Conservation</w:t>
-      </w:r>
-      <w:r>
-        <w:t xml:space="preserve">. Elsevier Ltd.</w:t>
-      </w:r>
-      <w:r>
-        <w:t xml:space="preserve"> </w:t>
-      </w:r>
-      <w:hyperlink r:id="rId115">
-        <w:r>
-          <w:rPr>
-            <w:rStyle w:val="Hyperlink"/>
-          </w:rPr>
-          <w:t xml:space="preserve">https://doi.org/10.1016/j.biocon.2016.10.001</w:t>
-        </w:r>
-      </w:hyperlink>
-      <w:r>
-        <w:t xml:space="preserve">.</w:t>
-      </w:r>
-    </w:p>
-    <w:bookmarkEnd w:id="116"/>
-    <w:bookmarkStart w:id="118" w:name="ref-Wallace1966"/>
-    <w:p>
-      <w:pPr>
-        <w:pStyle w:val="Bibliography"/>
-      </w:pPr>
-      <w:r>
-        <w:t xml:space="preserve">Wallace, Lew E., and F. H. McNeal. 1966.</w:t>
-      </w:r>
-      <w:r>
-        <w:t xml:space="preserve"> </w:t>
-      </w:r>
-      <w:r>
-        <w:t xml:space="preserve">“Stem Sawflies of Economic Importance in Grain Crops in the United States.”</w:t>
-      </w:r>
-      <w:r>
-        <w:t xml:space="preserve"> </w:t>
-      </w:r>
-      <w:r>
-        <w:rPr>
-          <w:iCs/>
-          <w:i/>
-        </w:rPr>
-        <w:t xml:space="preserve">U.S. Department of Agriculture Technical Bulletin No. 1350</w:t>
-      </w:r>
-      <w:r>
-        <w:t xml:space="preserve">.</w:t>
-      </w:r>
-      <w:r>
-        <w:t xml:space="preserve"> </w:t>
-      </w:r>
-      <w:hyperlink r:id="rId117">
-        <w:r>
-          <w:rPr>
-            <w:rStyle w:val="Hyperlink"/>
-          </w:rPr>
-          <w:t xml:space="preserve">https://books.google.com/books?hl=en&amp;lr=&amp;id=dcMXAAAAYAAJ&amp;oi=fnd&amp;pg=PA1&amp;dq=Stem+sawflies+of+economic+importance+in+grain+crops+in+the+United+States&amp;ots=e0FbKZOb6x&amp;sig=_fPd1FCRZ_HK-Ncv2POX-EFMvOo#v=onepage&amp;q=Stem sawflies of economic importance in grain cro</w:t>
-        </w:r>
-      </w:hyperlink>
-      <w:r>
-        <w:t xml:space="preserve">.</w:t>
-      </w:r>
-    </w:p>
-    <w:bookmarkEnd w:id="118"/>
-    <w:bookmarkStart w:id="120" w:name="ref-Weaver2005"/>
-    <w:p>
-      <w:pPr>
-        <w:pStyle w:val="Bibliography"/>
-      </w:pPr>
-      <w:r>
-        <w:t xml:space="preserve">Weaver, David K., Christian Nansen, Justin B. Runyon, Sharlene E. Sing, and Wendell L. Morrill. 2005.</w:t>
-      </w:r>
-      <w:r>
-        <w:t xml:space="preserve"> </w:t>
-      </w:r>
-      <w:r>
-        <w:t xml:space="preserve">“Spatial Distributions of Cephus Cinctus Norton (Hymenoptera: Cephidae) and Its Braconid Parasitoids in Montana Wheat Fields.”</w:t>
-      </w:r>
-      <w:r>
-        <w:t xml:space="preserve"> </w:t>
-      </w:r>
-      <w:r>
-        <w:rPr>
-          <w:iCs/>
-          <w:i/>
-        </w:rPr>
-        <w:t xml:space="preserve">Biological Control</w:t>
-      </w:r>
-      <w:r>
-        <w:t xml:space="preserve"> </w:t>
-      </w:r>
-      <w:r>
-        <w:t xml:space="preserve">34 (July): 1–11.</w:t>
-      </w:r>
-      <w:r>
-        <w:t xml:space="preserve"> </w:t>
-      </w:r>
-      <w:hyperlink r:id="rId119">
-        <w:r>
-          <w:rPr>
-            <w:rStyle w:val="Hyperlink"/>
-          </w:rPr>
-          <w:t xml:space="preserve">https://doi.org/10.1016/j.biocontrol.2005.04.001</w:t>
-        </w:r>
-      </w:hyperlink>
-      <w:r>
-        <w:t xml:space="preserve">.</w:t>
-      </w:r>
-    </w:p>
-    <w:bookmarkEnd w:id="120"/>
-    <w:bookmarkStart w:id="122" w:name="ref-ggplot"/>
-    <w:p>
-      <w:pPr>
-        <w:pStyle w:val="Bibliography"/>
-      </w:pPr>
-      <w:r>
-        <w:t xml:space="preserve">Wickham, Hadley. 2016.</w:t>
-      </w:r>
-      <w:r>
-        <w:t xml:space="preserve"> </w:t>
-      </w:r>
-      <w:r>
-        <w:t xml:space="preserve">“Ggplot2: Elegant Graphics for Data Analysis.”</w:t>
-      </w:r>
-      <w:r>
-        <w:t xml:space="preserve"> </w:t>
-      </w:r>
-      <w:r>
-        <w:t xml:space="preserve">Springer-Verlang New York.</w:t>
-      </w:r>
-      <w:r>
-        <w:t xml:space="preserve"> </w:t>
-      </w:r>
-      <w:hyperlink r:id="rId121">
-        <w:r>
-          <w:rPr>
-            <w:rStyle w:val="Hyperlink"/>
-          </w:rPr>
-          <w:t xml:space="preserve">https://ggplot2.tidyverse.org</w:t>
-        </w:r>
-      </w:hyperlink>
-      <w:r>
-        <w:t xml:space="preserve">.</w:t>
-      </w:r>
-    </w:p>
-    <w:bookmarkEnd w:id="122"/>
-    <w:bookmarkStart w:id="124" w:name="ref-Willson2000"/>
-    <w:p>
-      <w:pPr>
-        <w:pStyle w:val="Bibliography"/>
-      </w:pPr>
-      <w:r>
-        <w:t xml:space="preserve">Willson, Gary D., and James Stubbendieck. 2000.</w:t>
-      </w:r>
-      <w:r>
-        <w:t xml:space="preserve"> </w:t>
-      </w:r>
-      <w:r>
-        <w:t xml:space="preserve">“A Provisional Model for Smooth Brome Management in Degraded Tallgrass Prairie.”</w:t>
-      </w:r>
-      <w:r>
-        <w:t xml:space="preserve"> </w:t>
-      </w:r>
-      <w:r>
-        <w:rPr>
-          <w:iCs/>
-          <w:i/>
-        </w:rPr>
-        <w:t xml:space="preserve">Ecological Restoration</w:t>
-      </w:r>
-      <w:r>
-        <w:t xml:space="preserve">.</w:t>
-      </w:r>
-      <w:r>
-        <w:t xml:space="preserve"> </w:t>
-      </w:r>
-      <w:hyperlink r:id="rId123">
-        <w:r>
-          <w:rPr>
-            <w:rStyle w:val="Hyperlink"/>
-          </w:rPr>
-          <w:t xml:space="preserve">https://doi.org/10.3368/er.18.1.34</w:t>
-        </w:r>
-      </w:hyperlink>
-      <w:r>
-        <w:t xml:space="preserve">.</w:t>
-      </w:r>
-    </w:p>
-    <w:bookmarkEnd w:id="124"/>
-    <w:bookmarkStart w:id="125" w:name="ref-Wilson1923"/>
-    <w:p>
-      <w:pPr>
-        <w:pStyle w:val="Bibliography"/>
-      </w:pPr>
-      <w:r>
-        <w:t xml:space="preserve">Wilson, M. L. 1923.</w:t>
-      </w:r>
-      <w:r>
-        <w:t xml:space="preserve"> </w:t>
-      </w:r>
-      <w:r>
-        <w:rPr>
-          <w:iCs/>
-          <w:i/>
-        </w:rPr>
-        <w:t xml:space="preserve">Dry Farming in the North Central Montana Triangle</w:t>
-      </w:r>
-      <w:r>
-        <w:t xml:space="preserve">. Edited by R. B. Bowden.</w:t>
-      </w:r>
-    </w:p>
-    <w:bookmarkEnd w:id="125"/>
-    <w:bookmarkEnd w:id="126"/>
-    <w:bookmarkEnd w:id="127"/>
+    <w:bookmarkEnd w:id="144"/>
+    <w:bookmarkEnd w:id="145"/>
+    <w:bookmarkEnd w:id="146"/>
     <w:sectPr/>
   </w:body>
 </w:document>

</xml_diff>